<commit_message>
Memoria editada sin revisar
</commit_message>
<xml_diff>
--- a/DADM_juego1_memoria.docx
+++ b/DADM_juego1_memoria.docx
@@ -10,7 +10,6 @@
           <w:docPartUnique/>
         </w:docPartObj>
       </w:sdtPr>
-      <w:sdtEndPr/>
       <w:sdtContent>
         <w:p/>
         <w:p>
@@ -21,7 +20,7 @@
             <mc:AlternateContent>
               <mc:Choice Requires="wps">
                 <w:drawing>
-                  <wp:anchor distT="0" distB="0" distL="182880" distR="182880" simplePos="0" relativeHeight="251660288" behindDoc="0" locked="0" layoutInCell="1" allowOverlap="1" wp14:anchorId="0CEA1E13" wp14:editId="006A3A65">
+                  <wp:anchor distT="0" distB="0" distL="182880" distR="182880" simplePos="0" relativeHeight="251658241" behindDoc="0" locked="0" layoutInCell="1" allowOverlap="1" wp14:anchorId="0CEA1E13" wp14:editId="006A3A65">
                     <wp:simplePos x="0" y="0"/>
                     <wp:positionH relativeFrom="margin">
                       <wp:align>right</wp:align>
@@ -70,7 +69,7 @@
                             <w:txbxContent>
                               <w:p>
                                 <w:pPr>
-                                  <w:pStyle w:val="Sinespaciado"/>
+                                  <w:pStyle w:val="NoSpacing"/>
                                   <w:spacing w:before="40" w:after="560" w:line="216" w:lineRule="auto"/>
                                   <w:rPr>
                                     <w:color w:val="4472C4" w:themeColor="accent1"/>
@@ -91,7 +90,6 @@
                                     <w:dataBinding w:prefixMappings="xmlns:ns0='http://purl.org/dc/elements/1.1/' xmlns:ns1='http://schemas.openxmlformats.org/package/2006/metadata/core-properties' " w:xpath="/ns1:coreProperties[1]/ns0:title[1]" w:storeItemID="{6C3C8BC8-F283-45AE-878A-BAB7291924A1}"/>
                                     <w:text/>
                                   </w:sdtPr>
-                                  <w:sdtEndPr/>
                                   <w:sdtContent>
                                     <w:r>
                                       <w:rPr>
@@ -118,11 +116,10 @@
                                   <w:dataBinding w:prefixMappings="xmlns:ns0='http://purl.org/dc/elements/1.1/' xmlns:ns1='http://schemas.openxmlformats.org/package/2006/metadata/core-properties' " w:xpath="/ns1:coreProperties[1]/ns0:subject[1]" w:storeItemID="{6C3C8BC8-F283-45AE-878A-BAB7291924A1}"/>
                                   <w:text/>
                                 </w:sdtPr>
-                                <w:sdtEndPr/>
                                 <w:sdtContent>
                                   <w:p>
                                     <w:pPr>
-                                      <w:pStyle w:val="Sinespaciado"/>
+                                      <w:pStyle w:val="NoSpacing"/>
                                       <w:spacing w:before="40" w:after="40"/>
                                       <w:rPr>
                                         <w:caps/>
@@ -145,7 +142,7 @@
                               </w:sdt>
                               <w:p>
                                 <w:pPr>
-                                  <w:pStyle w:val="Sinespaciado"/>
+                                  <w:pStyle w:val="NoSpacing"/>
                                   <w:spacing w:before="80" w:after="40"/>
                                   <w:rPr>
                                     <w:caps/>
@@ -177,7 +174,6 @@
                                     <w:dataBinding w:prefixMappings="xmlns:ns0='http://purl.org/dc/elements/1.1/' xmlns:ns1='http://schemas.openxmlformats.org/package/2006/metadata/core-properties' " w:xpath="/ns1:coreProperties[1]/ns0:creator[1]" w:storeItemID="{6C3C8BC8-F283-45AE-878A-BAB7291924A1}"/>
                                     <w:text/>
                                   </w:sdtPr>
-                                  <w:sdtEndPr/>
                                   <w:sdtContent>
                                     <w:r>
                                       <w:rPr>
@@ -217,12 +213,12 @@
                     <v:stroke joinstyle="miter"/>
                     <v:path gradientshapeok="t" o:connecttype="rect"/>
                   </v:shapetype>
-                  <v:shape id="Cuadro de texto 131" o:spid="_x0000_s1026" type="#_x0000_t202" style="position:absolute;margin-left:374.3pt;margin-top:0;width:425.5pt;height:529.2pt;z-index:251660288;visibility:visible;mso-wrap-style:square;mso-width-percent:0;mso-height-percent:350;mso-wrap-distance-left:14.4pt;mso-wrap-distance-top:0;mso-wrap-distance-right:14.4pt;mso-wrap-distance-bottom:0;mso-position-horizontal:right;mso-position-horizontal-relative:margin;mso-position-vertical:center;mso-position-vertical-relative:margin;mso-width-percent:0;mso-height-percent:350;mso-width-relative:margin;mso-height-relative:page;v-text-anchor:top" o:gfxdata="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" filled="f" stroked="f" strokeweight=".5pt">
+                  <v:shape id="Cuadro de texto 131" o:spid="_x0000_s1026" type="#_x0000_t202" style="position:absolute;margin-left:374.3pt;margin-top:0;width:425.5pt;height:529.2pt;z-index:251658241;visibility:visible;mso-wrap-style:square;mso-width-percent:0;mso-height-percent:350;mso-wrap-distance-left:14.4pt;mso-wrap-distance-top:0;mso-wrap-distance-right:14.4pt;mso-wrap-distance-bottom:0;mso-position-horizontal:right;mso-position-horizontal-relative:margin;mso-position-vertical:center;mso-position-vertical-relative:margin;mso-width-percent:0;mso-height-percent:350;mso-width-relative:margin;mso-height-relative:page;v-text-anchor:top" o:gfxdata="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" filled="f" stroked="f" strokeweight=".5pt">
                     <v:textbox style="mso-fit-shape-to-text:t" inset="0,0,0,0">
                       <w:txbxContent>
                         <w:p>
                           <w:pPr>
-                            <w:pStyle w:val="Sinespaciado"/>
+                            <w:pStyle w:val="NoSpacing"/>
                             <w:spacing w:before="40" w:after="560" w:line="216" w:lineRule="auto"/>
                             <w:rPr>
                               <w:color w:val="4472C4" w:themeColor="accent1"/>
@@ -243,7 +239,6 @@
                               <w:dataBinding w:prefixMappings="xmlns:ns0='http://purl.org/dc/elements/1.1/' xmlns:ns1='http://schemas.openxmlformats.org/package/2006/metadata/core-properties' " w:xpath="/ns1:coreProperties[1]/ns0:title[1]" w:storeItemID="{6C3C8BC8-F283-45AE-878A-BAB7291924A1}"/>
                               <w:text/>
                             </w:sdtPr>
-                            <w:sdtEndPr/>
                             <w:sdtContent>
                               <w:r>
                                 <w:rPr>
@@ -270,11 +265,10 @@
                             <w:dataBinding w:prefixMappings="xmlns:ns0='http://purl.org/dc/elements/1.1/' xmlns:ns1='http://schemas.openxmlformats.org/package/2006/metadata/core-properties' " w:xpath="/ns1:coreProperties[1]/ns0:subject[1]" w:storeItemID="{6C3C8BC8-F283-45AE-878A-BAB7291924A1}"/>
                             <w:text/>
                           </w:sdtPr>
-                          <w:sdtEndPr/>
                           <w:sdtContent>
                             <w:p>
                               <w:pPr>
-                                <w:pStyle w:val="Sinespaciado"/>
+                                <w:pStyle w:val="NoSpacing"/>
                                 <w:spacing w:before="40" w:after="40"/>
                                 <w:rPr>
                                   <w:caps/>
@@ -297,7 +291,7 @@
                         </w:sdt>
                         <w:p>
                           <w:pPr>
-                            <w:pStyle w:val="Sinespaciado"/>
+                            <w:pStyle w:val="NoSpacing"/>
                             <w:spacing w:before="80" w:after="40"/>
                             <w:rPr>
                               <w:caps/>
@@ -329,7 +323,6 @@
                               <w:dataBinding w:prefixMappings="xmlns:ns0='http://purl.org/dc/elements/1.1/' xmlns:ns1='http://schemas.openxmlformats.org/package/2006/metadata/core-properties' " w:xpath="/ns1:coreProperties[1]/ns0:creator[1]" w:storeItemID="{6C3C8BC8-F283-45AE-878A-BAB7291924A1}"/>
                               <w:text/>
                             </w:sdtPr>
-                            <w:sdtEndPr/>
                             <w:sdtContent>
                               <w:r>
                                 <w:rPr>
@@ -358,7 +351,7 @@
             <mc:AlternateContent>
               <mc:Choice Requires="wps">
                 <w:drawing>
-                  <wp:anchor distT="0" distB="0" distL="114300" distR="114300" simplePos="0" relativeHeight="251659264" behindDoc="0" locked="0" layoutInCell="1" allowOverlap="1" wp14:anchorId="1E6C4ECC" wp14:editId="3C17B357">
+                  <wp:anchor distT="0" distB="0" distL="114300" distR="114300" simplePos="0" relativeHeight="251658240" behindDoc="0" locked="0" layoutInCell="1" allowOverlap="1" wp14:anchorId="1E6C4ECC" wp14:editId="3C17B357">
                     <wp:simplePos x="0" y="0"/>
                     <wp:positionH relativeFrom="margin">
                       <wp:align>right</wp:align>
@@ -420,7 +413,7 @@
                             <w:txbxContent>
                               <w:p>
                                 <w:pPr>
-                                  <w:pStyle w:val="Sinespaciado"/>
+                                  <w:pStyle w:val="NoSpacing"/>
                                   <w:jc w:val="right"/>
                                   <w:rPr>
                                     <w:color w:val="FFFFFF" w:themeColor="background1"/>
@@ -451,13 +444,13 @@
               </mc:Choice>
               <mc:Fallback>
                 <w:pict>
-                  <v:rect w14:anchorId="1E6C4ECC" id="Rectángulo 132" o:spid="_x0000_s1027" style="position:absolute;margin-left:-4.4pt;margin-top:0;width:46.8pt;height:77.75pt;z-index:251659264;visibility:visible;mso-wrap-style:square;mso-width-percent:76;mso-height-percent:98;mso-top-percent:23;mso-wrap-distance-left:9pt;mso-wrap-distance-top:0;mso-wrap-distance-right:9pt;mso-wrap-distance-bottom:0;mso-position-horizontal:right;mso-position-horizontal-relative:margin;mso-position-vertical-relative:page;mso-width-percent:76;mso-height-percent:98;mso-top-percent:23;mso-width-relative:page;mso-height-relative:page;v-text-anchor:bottom" o:gfxdata="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" fillcolor="#4472c4 [3204]" stroked="f" strokeweight="1pt">
+                  <v:rect w14:anchorId="1E6C4ECC" id="Rectángulo 132" o:spid="_x0000_s1027" style="position:absolute;margin-left:-4.4pt;margin-top:0;width:46.8pt;height:77.75pt;z-index:251658240;visibility:visible;mso-wrap-style:square;mso-width-percent:76;mso-height-percent:98;mso-top-percent:23;mso-wrap-distance-left:9pt;mso-wrap-distance-top:0;mso-wrap-distance-right:9pt;mso-wrap-distance-bottom:0;mso-position-horizontal:right;mso-position-horizontal-relative:margin;mso-position-vertical-relative:page;mso-width-percent:76;mso-height-percent:98;mso-top-percent:23;mso-width-relative:page;mso-height-relative:page;v-text-anchor:bottom" o:gfxdata="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" fillcolor="#4472c4 [3204]" stroked="f" strokeweight="1pt">
                     <o:lock v:ext="edit" aspectratio="t"/>
                     <v:textbox inset="3.6pt,,3.6pt">
                       <w:txbxContent>
                         <w:p>
                           <w:pPr>
-                            <w:pStyle w:val="Sinespaciado"/>
+                            <w:pStyle w:val="NoSpacing"/>
                             <w:jc w:val="right"/>
                             <w:rPr>
                               <w:color w:val="FFFFFF" w:themeColor="background1"/>
@@ -506,7 +499,7 @@
       <w:sdtContent>
         <w:p>
           <w:pPr>
-            <w:pStyle w:val="TtuloTDC"/>
+            <w:pStyle w:val="TOCHeading"/>
           </w:pPr>
           <w:r>
             <w:t>Índice</w:t>
@@ -514,7 +507,7 @@
         </w:p>
         <w:p>
           <w:pPr>
-            <w:pStyle w:val="TDC1"/>
+            <w:pStyle w:val="TOC1"/>
             <w:tabs>
               <w:tab w:val="right" w:leader="dot" w:pos="8494"/>
             </w:tabs>
@@ -533,10 +526,10 @@
           <w:r>
             <w:fldChar w:fldCharType="separate"/>
           </w:r>
-          <w:hyperlink w:anchor="_Toc85372186" w:history="1">
+          <w:hyperlink w:anchor="_Toc85452563" w:history="1">
             <w:r>
               <w:rPr>
-                <w:rStyle w:val="Hipervnculo"/>
+                <w:rStyle w:val="Hyperlink"/>
                 <w:noProof/>
               </w:rPr>
               <w:t>1.- Introducción</w:t>
@@ -560,7 +553,7 @@
                 <w:noProof/>
                 <w:webHidden/>
               </w:rPr>
-              <w:instrText xml:space="preserve"> PAGEREF _Toc85372186 \h </w:instrText>
+              <w:instrText xml:space="preserve"> PAGEREF _Toc85452563 \h </w:instrText>
             </w:r>
             <w:r>
               <w:rPr>
@@ -593,7 +586,7 @@
         </w:p>
         <w:p>
           <w:pPr>
-            <w:pStyle w:val="TDC1"/>
+            <w:pStyle w:val="TOC1"/>
             <w:tabs>
               <w:tab w:val="right" w:leader="dot" w:pos="8494"/>
             </w:tabs>
@@ -603,10 +596,10 @@
               <w:lang w:eastAsia="es-ES"/>
             </w:rPr>
           </w:pPr>
-          <w:hyperlink w:anchor="_Toc85372187" w:history="1">
+          <w:hyperlink w:anchor="_Toc85452564" w:history="1">
             <w:r>
               <w:rPr>
-                <w:rStyle w:val="Hipervnculo"/>
+                <w:rStyle w:val="Hyperlink"/>
                 <w:noProof/>
               </w:rPr>
               <w:t>2.- Diseño e idea principal</w:t>
@@ -630,7 +623,7 @@
                 <w:noProof/>
                 <w:webHidden/>
               </w:rPr>
-              <w:instrText xml:space="preserve"> PAGEREF _Toc85372187 \h </w:instrText>
+              <w:instrText xml:space="preserve"> PAGEREF _Toc85452564 \h </w:instrText>
             </w:r>
             <w:r>
               <w:rPr>
@@ -663,7 +656,7 @@
         </w:p>
         <w:p>
           <w:pPr>
-            <w:pStyle w:val="TDC1"/>
+            <w:pStyle w:val="TOC1"/>
             <w:tabs>
               <w:tab w:val="right" w:leader="dot" w:pos="8494"/>
             </w:tabs>
@@ -673,10 +666,10 @@
               <w:lang w:eastAsia="es-ES"/>
             </w:rPr>
           </w:pPr>
-          <w:hyperlink w:anchor="_Toc85372188" w:history="1">
+          <w:hyperlink w:anchor="_Toc85452565" w:history="1">
             <w:r>
               <w:rPr>
-                <w:rStyle w:val="Hipervnculo"/>
+                <w:rStyle w:val="Hyperlink"/>
                 <w:noProof/>
               </w:rPr>
               <w:t>3.- Implementación específica y características destacadas</w:t>
@@ -700,7 +693,7 @@
                 <w:noProof/>
                 <w:webHidden/>
               </w:rPr>
-              <w:instrText xml:space="preserve"> PAGEREF _Toc85372188 \h </w:instrText>
+              <w:instrText xml:space="preserve"> PAGEREF _Toc85452565 \h </w:instrText>
             </w:r>
             <w:r>
               <w:rPr>
@@ -720,7 +713,7 @@
                 <w:noProof/>
                 <w:webHidden/>
               </w:rPr>
-              <w:t>2</w:t>
+              <w:t>4</w:t>
             </w:r>
             <w:r>
               <w:rPr>
@@ -733,7 +726,7 @@
         </w:p>
         <w:p>
           <w:pPr>
-            <w:pStyle w:val="TDC1"/>
+            <w:pStyle w:val="TOC1"/>
             <w:tabs>
               <w:tab w:val="right" w:leader="dot" w:pos="8494"/>
             </w:tabs>
@@ -743,10 +736,10 @@
               <w:lang w:eastAsia="es-ES"/>
             </w:rPr>
           </w:pPr>
-          <w:hyperlink w:anchor="_Toc85372189" w:history="1">
+          <w:hyperlink w:anchor="_Toc85452566" w:history="1">
             <w:r>
               <w:rPr>
-                <w:rStyle w:val="Hipervnculo"/>
+                <w:rStyle w:val="Hyperlink"/>
                 <w:noProof/>
               </w:rPr>
               <w:t>4.- Conclusiones</w:t>
@@ -770,7 +763,7 @@
                 <w:noProof/>
                 <w:webHidden/>
               </w:rPr>
-              <w:instrText xml:space="preserve"> PAGEREF _Toc85372189 \h </w:instrText>
+              <w:instrText xml:space="preserve"> PAGEREF _Toc85452566 \h </w:instrText>
             </w:r>
             <w:r>
               <w:rPr>
@@ -790,7 +783,7 @@
                 <w:noProof/>
                 <w:webHidden/>
               </w:rPr>
-              <w:t>2</w:t>
+              <w:t>4</w:t>
             </w:r>
             <w:r>
               <w:rPr>
@@ -803,7 +796,7 @@
         </w:p>
         <w:p>
           <w:pPr>
-            <w:pStyle w:val="TDC1"/>
+            <w:pStyle w:val="TOC1"/>
             <w:tabs>
               <w:tab w:val="right" w:leader="dot" w:pos="8494"/>
             </w:tabs>
@@ -813,13 +806,13 @@
               <w:lang w:eastAsia="es-ES"/>
             </w:rPr>
           </w:pPr>
-          <w:hyperlink w:anchor="_Toc85372190" w:history="1">
+          <w:hyperlink w:anchor="_Toc85452567" w:history="1">
             <w:r>
               <w:rPr>
-                <w:rStyle w:val="Hipervnculo"/>
+                <w:rStyle w:val="Hyperlink"/>
                 <w:noProof/>
               </w:rPr>
-              <w:t>5.- Bibliografía</w:t>
+              <w:t>5.- Bibliografía y Webgrafía</w:t>
             </w:r>
             <w:r>
               <w:rPr>
@@ -840,7 +833,7 @@
                 <w:noProof/>
                 <w:webHidden/>
               </w:rPr>
-              <w:instrText xml:space="preserve"> PAGEREF _Toc85372190 \h </w:instrText>
+              <w:instrText xml:space="preserve"> PAGEREF _Toc85452567 \h </w:instrText>
             </w:r>
             <w:r>
               <w:rPr>
@@ -860,7 +853,7 @@
                 <w:noProof/>
                 <w:webHidden/>
               </w:rPr>
-              <w:t>2</w:t>
+              <w:t>5</w:t>
             </w:r>
             <w:r>
               <w:rPr>
@@ -908,11 +901,10 @@
     <w:p/>
     <w:p>
       <w:pPr>
-        <w:pStyle w:val="Ttulo1"/>
-      </w:pPr>
-      <w:bookmarkStart w:id="0" w:name="_Toc85372186"/>
-      <w:r>
-        <w:lastRenderedPageBreak/>
+        <w:pStyle w:val="Heading1"/>
+      </w:pPr>
+      <w:bookmarkStart w:id="0" w:name="_Toc85452563"/>
+      <w:r>
         <w:t>1.- Introducción</w:t>
       </w:r>
       <w:bookmarkEnd w:id="0"/>
@@ -920,6 +912,7 @@
     <w:p>
       <w:pPr>
         <w:ind w:firstLine="708"/>
+        <w:jc w:val="both"/>
       </w:pPr>
       <w:r>
         <w:t xml:space="preserve">En esta primera práctica, se introduce a la creación de aplicaciones para dispositivos móviles en </w:t>
@@ -970,9 +963,14 @@
     </w:p>
     <w:p>
       <w:pPr>
-        <w:pStyle w:val="Ttulo1"/>
-      </w:pPr>
-      <w:bookmarkStart w:id="1" w:name="_Toc85372187"/>
+        <w:ind w:firstLine="708"/>
+      </w:pPr>
+    </w:p>
+    <w:p>
+      <w:pPr>
+        <w:pStyle w:val="Heading1"/>
+      </w:pPr>
+      <w:bookmarkStart w:id="1" w:name="_Toc85452564"/>
       <w:r>
         <w:t>2.- Diseño e idea principal</w:t>
       </w:r>
@@ -981,6 +979,10 @@
     <w:p>
       <w:pPr>
         <w:ind w:firstLine="708"/>
+        <w:jc w:val="both"/>
+        <w:rPr>
+          <w:noProof/>
+        </w:rPr>
       </w:pPr>
       <w:r>
         <w:t xml:space="preserve">Comenzando con la elección de colores para el diseño del juego tipo </w:t>
@@ -1014,8 +1016,379 @@
       <w:r>
         <w:t>complementarios a sí mismos y a la escala de grises.</w:t>
       </w:r>
+      <w:r>
+        <w:rPr>
+          <w:noProof/>
+        </w:rPr>
+        <w:t xml:space="preserve"> </w:t>
+      </w:r>
     </w:p>
     <w:p>
+      <w:pPr>
+        <w:keepNext/>
+        <w:spacing w:before="240"/>
+      </w:pPr>
+      <w:r>
+        <w:rPr>
+          <w:noProof/>
+        </w:rPr>
+        <w:drawing>
+          <wp:inline distT="0" distB="0" distL="0" distR="0" wp14:anchorId="4B14540B" wp14:editId="4F192356">
+            <wp:extent cx="1684092" cy="3649649"/>
+            <wp:effectExtent l="0" t="0" r="0" b="8255"/>
+            <wp:docPr id="2" name="Imagen 2" descr="Interfaz de usuario gráfica, Aplicación, Sitio web&#10;&#10;Descripción generada automáticamente"/>
+            <wp:cNvGraphicFramePr>
+              <a:graphicFrameLocks xmlns:a="http://schemas.openxmlformats.org/drawingml/2006/main" noChangeAspect="1"/>
+            </wp:cNvGraphicFramePr>
+            <a:graphic xmlns:a="http://schemas.openxmlformats.org/drawingml/2006/main">
+              <a:graphicData uri="http://schemas.openxmlformats.org/drawingml/2006/picture">
+                <pic:pic xmlns:pic="http://schemas.openxmlformats.org/drawingml/2006/picture">
+                  <pic:nvPicPr>
+                    <pic:cNvPr id="2" name="Imagen 2" descr="Interfaz de usuario gráfica, Aplicación, Sitio web&#10;&#10;Descripción generada automáticamente"/>
+                    <pic:cNvPicPr/>
+                  </pic:nvPicPr>
+                  <pic:blipFill>
+                    <a:blip r:embed="rId11" cstate="print">
+                      <a:extLst>
+                        <a:ext uri="{28A0092B-C50C-407E-A947-70E740481C1C}">
+                          <a14:useLocalDpi xmlns:a14="http://schemas.microsoft.com/office/drawing/2010/main" val="0"/>
+                        </a:ext>
+                      </a:extLst>
+                    </a:blip>
+                    <a:stretch>
+                      <a:fillRect/>
+                    </a:stretch>
+                  </pic:blipFill>
+                  <pic:spPr>
+                    <a:xfrm>
+                      <a:off x="0" y="0"/>
+                      <a:ext cx="1713167" cy="3712658"/>
+                    </a:xfrm>
+                    <a:prstGeom prst="rect">
+                      <a:avLst/>
+                    </a:prstGeom>
+                  </pic:spPr>
+                </pic:pic>
+              </a:graphicData>
+            </a:graphic>
+          </wp:inline>
+        </w:drawing>
+      </w:r>
+      <w:r>
+        <w:t xml:space="preserve">     </w:t>
+      </w:r>
+      <w:r>
+        <w:rPr>
+          <w:noProof/>
+        </w:rPr>
+        <w:drawing>
+          <wp:inline distT="0" distB="0" distL="0" distR="0" wp14:anchorId="0319C96B" wp14:editId="0F50D0A3">
+            <wp:extent cx="1684093" cy="3649649"/>
+            <wp:effectExtent l="0" t="0" r="0" b="8255"/>
+            <wp:docPr id="1" name="Imagen 1" descr="Interfaz de usuario gráfica, Sitio web&#10;&#10;Descripción generada automáticamente"/>
+            <wp:cNvGraphicFramePr>
+              <a:graphicFrameLocks xmlns:a="http://schemas.openxmlformats.org/drawingml/2006/main" noChangeAspect="1"/>
+            </wp:cNvGraphicFramePr>
+            <a:graphic xmlns:a="http://schemas.openxmlformats.org/drawingml/2006/main">
+              <a:graphicData uri="http://schemas.openxmlformats.org/drawingml/2006/picture">
+                <pic:pic xmlns:pic="http://schemas.openxmlformats.org/drawingml/2006/picture">
+                  <pic:nvPicPr>
+                    <pic:cNvPr id="1" name="Imagen 1" descr="Interfaz de usuario gráfica, Sitio web&#10;&#10;Descripción generada automáticamente"/>
+                    <pic:cNvPicPr/>
+                  </pic:nvPicPr>
+                  <pic:blipFill>
+                    <a:blip r:embed="rId12" cstate="print">
+                      <a:extLst>
+                        <a:ext uri="{28A0092B-C50C-407E-A947-70E740481C1C}">
+                          <a14:useLocalDpi xmlns:a14="http://schemas.microsoft.com/office/drawing/2010/main" val="0"/>
+                        </a:ext>
+                      </a:extLst>
+                    </a:blip>
+                    <a:stretch>
+                      <a:fillRect/>
+                    </a:stretch>
+                  </pic:blipFill>
+                  <pic:spPr>
+                    <a:xfrm>
+                      <a:off x="0" y="0"/>
+                      <a:ext cx="1690331" cy="3663167"/>
+                    </a:xfrm>
+                    <a:prstGeom prst="rect">
+                      <a:avLst/>
+                    </a:prstGeom>
+                  </pic:spPr>
+                </pic:pic>
+              </a:graphicData>
+            </a:graphic>
+          </wp:inline>
+        </w:drawing>
+      </w:r>
+      <w:r>
+        <w:t xml:space="preserve">     </w:t>
+      </w:r>
+      <w:r>
+        <w:rPr>
+          <w:noProof/>
+        </w:rPr>
+        <w:drawing>
+          <wp:inline distT="0" distB="0" distL="0" distR="0" wp14:anchorId="02C63E6D" wp14:editId="0A559E70">
+            <wp:extent cx="1685676" cy="3653081"/>
+            <wp:effectExtent l="0" t="0" r="0" b="5080"/>
+            <wp:docPr id="3" name="Imagen 3" descr="Interfaz de usuario gráfica, Sitio web&#10;&#10;Descripción generada automáticamente"/>
+            <wp:cNvGraphicFramePr>
+              <a:graphicFrameLocks xmlns:a="http://schemas.openxmlformats.org/drawingml/2006/main" noChangeAspect="1"/>
+            </wp:cNvGraphicFramePr>
+            <a:graphic xmlns:a="http://schemas.openxmlformats.org/drawingml/2006/main">
+              <a:graphicData uri="http://schemas.openxmlformats.org/drawingml/2006/picture">
+                <pic:pic xmlns:pic="http://schemas.openxmlformats.org/drawingml/2006/picture">
+                  <pic:nvPicPr>
+                    <pic:cNvPr id="3" name="Imagen 3" descr="Interfaz de usuario gráfica, Sitio web&#10;&#10;Descripción generada automáticamente"/>
+                    <pic:cNvPicPr/>
+                  </pic:nvPicPr>
+                  <pic:blipFill>
+                    <a:blip r:embed="rId13" cstate="print">
+                      <a:extLst>
+                        <a:ext uri="{28A0092B-C50C-407E-A947-70E740481C1C}">
+                          <a14:useLocalDpi xmlns:a14="http://schemas.microsoft.com/office/drawing/2010/main" val="0"/>
+                        </a:ext>
+                      </a:extLst>
+                    </a:blip>
+                    <a:stretch>
+                      <a:fillRect/>
+                    </a:stretch>
+                  </pic:blipFill>
+                  <pic:spPr>
+                    <a:xfrm>
+                      <a:off x="0" y="0"/>
+                      <a:ext cx="1722854" cy="3733650"/>
+                    </a:xfrm>
+                    <a:prstGeom prst="rect">
+                      <a:avLst/>
+                    </a:prstGeom>
+                  </pic:spPr>
+                </pic:pic>
+              </a:graphicData>
+            </a:graphic>
+          </wp:inline>
+        </w:drawing>
+      </w:r>
+    </w:p>
+    <w:p>
+      <w:pPr>
+        <w:pStyle w:val="Caption"/>
+        <w:rPr>
+          <w:sz w:val="16"/>
+          <w:szCs w:val="16"/>
+        </w:rPr>
+      </w:pPr>
+      <w:r>
+        <w:rPr>
+          <w:sz w:val="16"/>
+          <w:szCs w:val="16"/>
+        </w:rPr>
+        <w:t xml:space="preserve">       </w:t>
+      </w:r>
+      <w:r>
+        <w:rPr>
+          <w:sz w:val="16"/>
+          <w:szCs w:val="16"/>
+        </w:rPr>
+        <w:t xml:space="preserve">Ilustración </w:t>
+      </w:r>
+      <w:r>
+        <w:rPr>
+          <w:sz w:val="16"/>
+          <w:szCs w:val="16"/>
+        </w:rPr>
+        <w:fldChar w:fldCharType="begin"/>
+      </w:r>
+      <w:r>
+        <w:rPr>
+          <w:sz w:val="16"/>
+          <w:szCs w:val="16"/>
+        </w:rPr>
+        <w:instrText xml:space="preserve"> SEQ Ilustración \* ARABIC </w:instrText>
+      </w:r>
+      <w:r>
+        <w:rPr>
+          <w:sz w:val="16"/>
+          <w:szCs w:val="16"/>
+        </w:rPr>
+        <w:fldChar w:fldCharType="separate"/>
+      </w:r>
+      <w:r>
+        <w:rPr>
+          <w:noProof/>
+          <w:sz w:val="16"/>
+          <w:szCs w:val="16"/>
+        </w:rPr>
+        <w:t>1</w:t>
+      </w:r>
+      <w:r>
+        <w:rPr>
+          <w:sz w:val="16"/>
+          <w:szCs w:val="16"/>
+        </w:rPr>
+        <w:fldChar w:fldCharType="end"/>
+      </w:r>
+      <w:r>
+        <w:rPr>
+          <w:sz w:val="16"/>
+          <w:szCs w:val="16"/>
+        </w:rPr>
+        <w:t>: Pantalla de juego</w:t>
+      </w:r>
+      <w:r>
+        <w:rPr>
+          <w:sz w:val="16"/>
+          <w:szCs w:val="16"/>
+        </w:rPr>
+        <w:t xml:space="preserve">                  </w:t>
+      </w:r>
+      <w:r>
+        <w:rPr>
+          <w:sz w:val="16"/>
+          <w:szCs w:val="16"/>
+        </w:rPr>
+        <w:t xml:space="preserve"> Ilustració</w:t>
+      </w:r>
+      <w:r>
+        <w:rPr>
+          <w:sz w:val="16"/>
+          <w:szCs w:val="16"/>
+        </w:rPr>
+        <w:t xml:space="preserve">n </w:t>
+      </w:r>
+      <w:r>
+        <w:rPr>
+          <w:sz w:val="16"/>
+          <w:szCs w:val="16"/>
+        </w:rPr>
+        <w:fldChar w:fldCharType="begin"/>
+      </w:r>
+      <w:r>
+        <w:rPr>
+          <w:sz w:val="16"/>
+          <w:szCs w:val="16"/>
+        </w:rPr>
+        <w:instrText xml:space="preserve"> SEQ Ilustración \* ARABIC </w:instrText>
+      </w:r>
+      <w:r>
+        <w:rPr>
+          <w:sz w:val="16"/>
+          <w:szCs w:val="16"/>
+        </w:rPr>
+        <w:fldChar w:fldCharType="separate"/>
+      </w:r>
+      <w:r>
+        <w:rPr>
+          <w:noProof/>
+          <w:sz w:val="16"/>
+          <w:szCs w:val="16"/>
+        </w:rPr>
+        <w:t>2</w:t>
+      </w:r>
+      <w:r>
+        <w:rPr>
+          <w:sz w:val="16"/>
+          <w:szCs w:val="16"/>
+        </w:rPr>
+        <w:fldChar w:fldCharType="end"/>
+      </w:r>
+      <w:r>
+        <w:rPr>
+          <w:sz w:val="16"/>
+          <w:szCs w:val="16"/>
+        </w:rPr>
+        <w:t>: Pantalla de juego (</w:t>
+      </w:r>
+      <w:proofErr w:type="gramStart"/>
+      <w:r>
+        <w:rPr>
+          <w:sz w:val="16"/>
+          <w:szCs w:val="16"/>
+        </w:rPr>
+        <w:t>acierto)</w:t>
+      </w:r>
+      <w:r>
+        <w:rPr>
+          <w:sz w:val="16"/>
+          <w:szCs w:val="16"/>
+        </w:rPr>
+        <w:t xml:space="preserve"> </w:t>
+      </w:r>
+      <w:r>
+        <w:rPr>
+          <w:sz w:val="16"/>
+          <w:szCs w:val="16"/>
+        </w:rPr>
+        <w:t xml:space="preserve">  </w:t>
+      </w:r>
+      <w:proofErr w:type="gramEnd"/>
+      <w:r>
+        <w:rPr>
+          <w:sz w:val="16"/>
+          <w:szCs w:val="16"/>
+        </w:rPr>
+        <w:t xml:space="preserve">      </w:t>
+      </w:r>
+      <w:r>
+        <w:rPr>
+          <w:sz w:val="16"/>
+          <w:szCs w:val="16"/>
+        </w:rPr>
+        <w:t xml:space="preserve"> Ilustración </w:t>
+      </w:r>
+      <w:r>
+        <w:rPr>
+          <w:sz w:val="16"/>
+          <w:szCs w:val="16"/>
+        </w:rPr>
+        <w:fldChar w:fldCharType="begin"/>
+      </w:r>
+      <w:r>
+        <w:rPr>
+          <w:sz w:val="16"/>
+          <w:szCs w:val="16"/>
+        </w:rPr>
+        <w:instrText xml:space="preserve"> SEQ Ilustración \* ARABIC </w:instrText>
+      </w:r>
+      <w:r>
+        <w:rPr>
+          <w:sz w:val="16"/>
+          <w:szCs w:val="16"/>
+        </w:rPr>
+        <w:fldChar w:fldCharType="separate"/>
+      </w:r>
+      <w:r>
+        <w:rPr>
+          <w:noProof/>
+          <w:sz w:val="16"/>
+          <w:szCs w:val="16"/>
+        </w:rPr>
+        <w:t>3</w:t>
+      </w:r>
+      <w:r>
+        <w:rPr>
+          <w:sz w:val="16"/>
+          <w:szCs w:val="16"/>
+        </w:rPr>
+        <w:fldChar w:fldCharType="end"/>
+      </w:r>
+      <w:r>
+        <w:rPr>
+          <w:sz w:val="16"/>
+          <w:szCs w:val="16"/>
+        </w:rPr>
+        <w:t>:Pantalla de juego (fallo)</w:t>
+      </w:r>
+    </w:p>
+    <w:p>
+      <w:pPr>
+        <w:spacing w:before="240"/>
+        <w:ind w:firstLine="708"/>
+        <w:jc w:val="both"/>
+      </w:pPr>
       <w:r>
         <w:t>Para el diseño</w:t>
       </w:r>
@@ -1039,26 +1412,50 @@
       </w:r>
       <w:proofErr w:type="spellEnd"/>
       <w:r>
-        <w:t>), se tenía una gran libertad de colocación de estos, ya que como respuesta al jugador solo se muestra una fecha anual (correspondidas con 4 caracteres). Esto permite poner los botones formando una cuadrícula y no uno debajo de otro, aportando más espacio en la pantalla para hacer más rica la interacción y experiencia del usuario. La idea original planteaba que encima de estas respuestas se encontrara, en orden ascendente, un temporizador para añadir presión al jugador, la pregunta en cuestión y el número de preguntas que llevas contestadas para saber cuánto queda de nivel</w:t>
-      </w:r>
-      <w:r>
-        <w:t xml:space="preserve">. Al crear esta disposición, se encontró un extra de espacio sobrante encima de las respuestas, por lo que, como añadido final, se diseñó un sistema de pistas con un botón tipo </w:t>
+        <w:t xml:space="preserve">, </w:t>
       </w:r>
       <w:r>
         <w:rPr>
           <w:i/>
           <w:iCs/>
         </w:rPr>
-        <w:t>Switch</w:t>
-      </w:r>
-      <w:r>
-        <w:t xml:space="preserve"> que pone visible y oculta la ayuda al jugador. Debajo de los botones de respuesta, se añadió un botón de salida al </w:t>
+        <w:t>Ilustración 1,2</w:t>
       </w:r>
       <w:r>
         <w:rPr>
           <w:i/>
           <w:iCs/>
         </w:rPr>
+        <w:t xml:space="preserve"> y </w:t>
+      </w:r>
+      <w:r>
+        <w:rPr>
+          <w:i/>
+          <w:iCs/>
+        </w:rPr>
+        <w:t>3</w:t>
+      </w:r>
+      <w:r>
+        <w:t>), se tenía una gran libertad de colocación de estos, ya que como respuesta al jugador solo se muestra una fecha anual (correspondidas con 4 caracteres). Esto permite poner los botones formando una cuadrícula y no uno debajo de otro, aportando más espacio en la pantalla para hacer más rica la interacción y experiencia del usuario. La idea original planteaba que encima de estas respuestas se encontrara, en orden ascendente, un temporizador para añadir presión al jugador, la pregunta en cuestión y el número de preguntas que llevas contestadas para saber cuánto queda de nivel</w:t>
+      </w:r>
+      <w:r>
+        <w:t xml:space="preserve">. Al crear esta disposición, se encontró un extra de espacio sobrante encima de las respuestas, por lo que, como añadido final, se diseñó un sistema de pistas con un botón tipo </w:t>
+      </w:r>
+      <w:r>
+        <w:rPr>
+          <w:i/>
+          <w:iCs/>
+        </w:rPr>
+        <w:t>Switch</w:t>
+      </w:r>
+      <w:r>
+        <w:t xml:space="preserve"> que pone visible y oculta la ayuda al jugador. Debajo de los botones de respuesta, se añadió un botón de salida al </w:t>
+      </w:r>
+      <w:r>
+        <w:rPr>
+          <w:i/>
+          <w:iCs/>
+        </w:rPr>
         <w:t>Menú Principal</w:t>
       </w:r>
       <w:r>
@@ -1066,6 +1463,10 @@
       </w:r>
     </w:p>
     <w:p>
+      <w:pPr>
+        <w:ind w:firstLine="708"/>
+        <w:jc w:val="both"/>
+      </w:pPr>
       <w:r>
         <w:t>En cuanto al</w:t>
       </w:r>
@@ -1084,14 +1485,283 @@
           <w:i/>
           <w:iCs/>
         </w:rPr>
+        <w:t xml:space="preserve"> (Ilustración 4)</w:t>
+      </w:r>
+      <w:r>
+        <w:rPr>
+          <w:i/>
+          <w:iCs/>
+        </w:rPr>
+        <w:t>,</w:t>
+      </w:r>
+      <w:r>
+        <w:rPr>
+          <w:i/>
+          <w:iCs/>
+        </w:rPr>
         <w:t xml:space="preserve"> </w:t>
+      </w:r>
+      <w:r>
+        <w:t>se plantea un diseño sencillo</w:t>
+      </w:r>
+      <w:r>
+        <w:t>, donde</w:t>
+      </w:r>
+      <w:r>
+        <w:t xml:space="preserve"> solo se permite al jugador empezar</w:t>
+      </w:r>
+      <w:r>
+        <w:t xml:space="preserve"> a jugar o salir de la aplicación</w:t>
+      </w:r>
+      <w:r>
+        <w:t xml:space="preserve">. También se muestra el nombre del juego y un logo </w:t>
+      </w:r>
+      <w:r>
+        <w:t>a través de dos imágenes</w:t>
+      </w:r>
+      <w:r>
+        <w:t xml:space="preserve"> creadas para la </w:t>
+      </w:r>
+      <w:r>
+        <w:t>aplicación.</w:t>
       </w:r>
     </w:p>
     <w:p>
       <w:pPr>
-        <w:pStyle w:val="Ttulo1"/>
-      </w:pPr>
-      <w:bookmarkStart w:id="2" w:name="_Toc85372188"/>
+        <w:ind w:firstLine="708"/>
+        <w:jc w:val="both"/>
+      </w:pPr>
+      <w:r>
+        <w:t>La última pantalla del juego es la muestra de resultados</w:t>
+      </w:r>
+      <w:r>
+        <w:t xml:space="preserve"> (</w:t>
+      </w:r>
+      <w:r>
+        <w:rPr>
+          <w:i/>
+          <w:iCs/>
+        </w:rPr>
+        <w:t>Ilustración 5</w:t>
+      </w:r>
+      <w:r>
+        <w:t>)</w:t>
+      </w:r>
+      <w:r>
+        <w:t>. En esta pantalla, se muestra al</w:t>
+      </w:r>
+      <w:r>
+        <w:t xml:space="preserve"> jugador de forma definitiva los puntos que ha conseguido al terminar el nivel </w:t>
+      </w:r>
+      <w:r>
+        <w:t xml:space="preserve">y se da la posibilidad de </w:t>
+      </w:r>
+      <w:r>
+        <w:t>volver a empezar otro intento o</w:t>
+      </w:r>
+      <w:r>
+        <w:t xml:space="preserve"> volver al menú principal</w:t>
+      </w:r>
+      <w:r>
+        <w:t>. La puntuación solo es visible en la pantalla final</w:t>
+      </w:r>
+      <w:r>
+        <w:t>, para incentivar así al jugador</w:t>
+      </w:r>
+      <w:r>
+        <w:t xml:space="preserve"> a terminar el nivel</w:t>
+      </w:r>
+      <w:r>
+        <w:t xml:space="preserve"> para obtener la recompensa de la puntuación. Este sistema se hace posible gracias a que </w:t>
+      </w:r>
+      <w:r>
+        <w:t>el nivel</w:t>
+      </w:r>
+      <w:r>
+        <w:t xml:space="preserve"> está </w:t>
+      </w:r>
+      <w:r>
+        <w:t xml:space="preserve">diseñado con 5 </w:t>
+      </w:r>
+      <w:r>
+        <w:t xml:space="preserve">preguntas de respuesta rápida </w:t>
+      </w:r>
+      <w:r>
+        <w:t xml:space="preserve">y no hace falta otorgar una recompensa </w:t>
+      </w:r>
+      <w:r>
+        <w:t>al jugador de forma t</w:t>
+      </w:r>
+      <w:r>
+        <w:t>a</w:t>
+      </w:r>
+      <w:r>
+        <w:t xml:space="preserve">n </w:t>
+      </w:r>
+      <w:r>
+        <w:t>acelerada</w:t>
+      </w:r>
+      <w:r>
+        <w:t xml:space="preserve"> para </w:t>
+      </w:r>
+      <w:r>
+        <w:t xml:space="preserve">no desvirtuar </w:t>
+      </w:r>
+      <w:r>
+        <w:t>la puntuación.</w:t>
+      </w:r>
+    </w:p>
+    <w:p>
+      <w:pPr>
+        <w:keepNext/>
+        <w:ind w:firstLine="708"/>
+        <w:jc w:val="center"/>
+      </w:pPr>
+      <w:r>
+        <w:rPr>
+          <w:noProof/>
+        </w:rPr>
+        <w:drawing>
+          <wp:inline distT="0" distB="0" distL="0" distR="0" wp14:anchorId="13EEB436" wp14:editId="7F3253E3">
+            <wp:extent cx="1582310" cy="3429075"/>
+            <wp:effectExtent l="0" t="0" r="0" b="0"/>
+            <wp:docPr id="4" name="Imagen 4" descr="Texto, Logotipo&#10;&#10;Descripción generada automáticamente"/>
+            <wp:cNvGraphicFramePr>
+              <a:graphicFrameLocks xmlns:a="http://schemas.openxmlformats.org/drawingml/2006/main" noChangeAspect="1"/>
+            </wp:cNvGraphicFramePr>
+            <a:graphic xmlns:a="http://schemas.openxmlformats.org/drawingml/2006/main">
+              <a:graphicData uri="http://schemas.openxmlformats.org/drawingml/2006/picture">
+                <pic:pic xmlns:pic="http://schemas.openxmlformats.org/drawingml/2006/picture">
+                  <pic:nvPicPr>
+                    <pic:cNvPr id="4" name="Imagen 4" descr="Texto, Logotipo&#10;&#10;Descripción generada automáticamente"/>
+                    <pic:cNvPicPr/>
+                  </pic:nvPicPr>
+                  <pic:blipFill>
+                    <a:blip r:embed="rId14" cstate="print">
+                      <a:extLst>
+                        <a:ext uri="{28A0092B-C50C-407E-A947-70E740481C1C}">
+                          <a14:useLocalDpi xmlns:a14="http://schemas.microsoft.com/office/drawing/2010/main" val="0"/>
+                        </a:ext>
+                      </a:extLst>
+                    </a:blip>
+                    <a:stretch>
+                      <a:fillRect/>
+                    </a:stretch>
+                  </pic:blipFill>
+                  <pic:spPr>
+                    <a:xfrm>
+                      <a:off x="0" y="0"/>
+                      <a:ext cx="1605049" cy="3478352"/>
+                    </a:xfrm>
+                    <a:prstGeom prst="rect">
+                      <a:avLst/>
+                    </a:prstGeom>
+                  </pic:spPr>
+                </pic:pic>
+              </a:graphicData>
+            </a:graphic>
+          </wp:inline>
+        </w:drawing>
+      </w:r>
+      <w:r>
+        <w:tab/>
+      </w:r>
+      <w:r>
+        <w:tab/>
+      </w:r>
+      <w:r>
+        <w:rPr>
+          <w:noProof/>
+        </w:rPr>
+        <w:drawing>
+          <wp:inline distT="0" distB="0" distL="0" distR="0" wp14:anchorId="6EF892E0" wp14:editId="08BB5B34">
+            <wp:extent cx="1582310" cy="3429072"/>
+            <wp:effectExtent l="0" t="0" r="0" b="0"/>
+            <wp:docPr id="5" name="Imagen 5" descr="Interfaz de usuario gráfica, Aplicación&#10;&#10;Descripción generada automáticamente"/>
+            <wp:cNvGraphicFramePr>
+              <a:graphicFrameLocks xmlns:a="http://schemas.openxmlformats.org/drawingml/2006/main" noChangeAspect="1"/>
+            </wp:cNvGraphicFramePr>
+            <a:graphic xmlns:a="http://schemas.openxmlformats.org/drawingml/2006/main">
+              <a:graphicData uri="http://schemas.openxmlformats.org/drawingml/2006/picture">
+                <pic:pic xmlns:pic="http://schemas.openxmlformats.org/drawingml/2006/picture">
+                  <pic:nvPicPr>
+                    <pic:cNvPr id="5" name="Imagen 5" descr="Interfaz de usuario gráfica, Aplicación&#10;&#10;Descripción generada automáticamente"/>
+                    <pic:cNvPicPr/>
+                  </pic:nvPicPr>
+                  <pic:blipFill>
+                    <a:blip r:embed="rId15" cstate="print">
+                      <a:extLst>
+                        <a:ext uri="{28A0092B-C50C-407E-A947-70E740481C1C}">
+                          <a14:useLocalDpi xmlns:a14="http://schemas.microsoft.com/office/drawing/2010/main" val="0"/>
+                        </a:ext>
+                      </a:extLst>
+                    </a:blip>
+                    <a:stretch>
+                      <a:fillRect/>
+                    </a:stretch>
+                  </pic:blipFill>
+                  <pic:spPr>
+                    <a:xfrm>
+                      <a:off x="0" y="0"/>
+                      <a:ext cx="1594190" cy="3454817"/>
+                    </a:xfrm>
+                    <a:prstGeom prst="rect">
+                      <a:avLst/>
+                    </a:prstGeom>
+                  </pic:spPr>
+                </pic:pic>
+              </a:graphicData>
+            </a:graphic>
+          </wp:inline>
+        </w:drawing>
+      </w:r>
+    </w:p>
+    <w:p>
+      <w:pPr>
+        <w:pStyle w:val="Caption"/>
+      </w:pPr>
+      <w:r>
+        <w:t xml:space="preserve">                                            Ilustración </w:t>
+      </w:r>
+      <w:fldSimple w:instr=" SEQ Ilustración \* ARABIC ">
+        <w:r>
+          <w:rPr>
+            <w:noProof/>
+          </w:rPr>
+          <w:t>4</w:t>
+        </w:r>
+      </w:fldSimple>
+      <w:r>
+        <w:t>: Menú principal</w:t>
+      </w:r>
+      <w:r>
+        <w:t xml:space="preserve"> </w:t>
+      </w:r>
+      <w:r>
+        <w:tab/>
+      </w:r>
+      <w:r>
+        <w:tab/>
+        <w:t xml:space="preserve">     Ilustración </w:t>
+      </w:r>
+      <w:fldSimple w:instr=" SEQ Ilustración \* ARABIC ">
+        <w:r>
+          <w:rPr>
+            <w:noProof/>
+          </w:rPr>
+          <w:t>5</w:t>
+        </w:r>
+      </w:fldSimple>
+      <w:r>
+        <w:t>: Pantalla de resultados</w:t>
+      </w:r>
+    </w:p>
+    <w:p/>
+    <w:p>
+      <w:pPr>
+        <w:pStyle w:val="Heading1"/>
+      </w:pPr>
+      <w:bookmarkStart w:id="2" w:name="_Toc85452565"/>
       <w:r>
         <w:t>3.- Implementación específica y características destacadas</w:t>
       </w:r>
@@ -1099,81 +1769,673 @@
     </w:p>
     <w:p>
       <w:r>
-        <w:t xml:space="preserve">No se deja ver la puntuación en la interfaz principal para crear incertidumbre sobre el resultado final, ya que en futuras versiones se creará un algoritmo de puntuación, donde esta dependa de los aciertos consecutivos, premiando con </w:t>
+        <w:tab/>
+        <w:t xml:space="preserve">En este apartado se </w:t>
+      </w:r>
+      <w:r>
+        <w:t>comentarán</w:t>
+      </w:r>
+      <w:r>
+        <w:t xml:space="preserve"> las características </w:t>
+      </w:r>
+      <w:r>
+        <w:t xml:space="preserve">principales del diseño que se han utilizado para </w:t>
+      </w:r>
+      <w:r>
+        <w:t xml:space="preserve">la implementación específica del juego tipo </w:t>
       </w:r>
       <w:r>
         <w:rPr>
           <w:i/>
           <w:iCs/>
         </w:rPr>
-        <w:t>bonus</w:t>
+        <w:t>Quiz</w:t>
       </w:r>
       <w:r>
         <w:rPr>
           <w:i/>
           <w:iCs/>
         </w:rPr>
+        <w:t>.</w:t>
+      </w:r>
+    </w:p>
+    <w:p>
+      <w:pPr>
+        <w:ind w:firstLine="708"/>
+        <w:jc w:val="both"/>
+      </w:pPr>
+      <w:r>
+        <w:t>La implementación de</w:t>
+      </w:r>
+      <w:r>
+        <w:t>l diseño</w:t>
+      </w:r>
+      <w:r>
         <w:t xml:space="preserve"> </w:t>
       </w:r>
       <w:r>
-        <w:t xml:space="preserve">o castigando al jugador cuando use la ayuda de las pistas. Igualmente, el jugador antes de decidir </w:t>
-      </w:r>
-      <w:r>
-        <w:t>terminar de jugar</w:t>
-      </w:r>
-      <w:r>
-        <w:t xml:space="preserve"> tendrá siempre información de los puntos obtenidos, ya sea por terminar de responder todas las preguntas pasando a la pantalla de puntuación o usando el botón de salir, donde se le comunica a través de un mensaje de tipo </w:t>
-      </w:r>
-      <w:proofErr w:type="spellStart"/>
+        <w:t xml:space="preserve">que se ha mostrado en el apartado anterior viene soportado a través de </w:t>
+      </w:r>
+      <w:r>
+        <w:t xml:space="preserve">tras </w:t>
+      </w:r>
       <w:r>
         <w:rPr>
           <w:i/>
           <w:iCs/>
         </w:rPr>
-        <w:t>Toast</w:t>
-      </w:r>
-      <w:proofErr w:type="spellEnd"/>
+        <w:t>Actividades</w:t>
+      </w:r>
+      <w:r>
+        <w:t xml:space="preserve"> </w:t>
+      </w:r>
+      <w:r>
+        <w:t xml:space="preserve">diferentes y diferenciadas. Estas son </w:t>
+      </w:r>
+      <w:proofErr w:type="spellStart"/>
       <w:r>
         <w:rPr>
           <w:i/>
           <w:iCs/>
         </w:rPr>
+        <w:t>Start_Activity</w:t>
+      </w:r>
+      <w:proofErr w:type="spellEnd"/>
+      <w:r>
+        <w:t>, que conforma el menú principal</w:t>
+      </w:r>
+      <w:r>
+        <w:t>,</w:t>
+      </w:r>
+      <w:r>
         <w:t xml:space="preserve"> </w:t>
       </w:r>
-      <w:r>
-        <w:t>los puntos conseguidos</w:t>
-      </w:r>
-      <w:r>
-        <w:t xml:space="preserve"> en ese intento</w:t>
-      </w:r>
-      <w:r>
-        <w:t>.</w:t>
+      <w:proofErr w:type="spellStart"/>
+      <w:r>
+        <w:rPr>
+          <w:i/>
+          <w:iCs/>
+        </w:rPr>
+        <w:t>Main</w:t>
+      </w:r>
+      <w:r>
+        <w:rPr>
+          <w:i/>
+          <w:iCs/>
+        </w:rPr>
+        <w:t>Activity</w:t>
+      </w:r>
+      <w:proofErr w:type="spellEnd"/>
+      <w:r>
+        <w:t xml:space="preserve"> donde se </w:t>
+      </w:r>
+      <w:r>
+        <w:t>guarda la lógica general del juego</w:t>
+      </w:r>
+      <w:r>
+        <w:t xml:space="preserve"> tipo </w:t>
+      </w:r>
+      <w:r>
+        <w:rPr>
+          <w:i/>
+          <w:iCs/>
+        </w:rPr>
+        <w:t>Quiz</w:t>
+      </w:r>
+      <w:r>
+        <w:rPr>
+          <w:i/>
+          <w:iCs/>
+        </w:rPr>
+        <w:t xml:space="preserve"> </w:t>
+      </w:r>
+      <w:r>
+        <w:t xml:space="preserve">y </w:t>
+      </w:r>
+      <w:r>
+        <w:t xml:space="preserve">por último </w:t>
+      </w:r>
+      <w:proofErr w:type="spellStart"/>
+      <w:r>
+        <w:rPr>
+          <w:i/>
+          <w:iCs/>
+        </w:rPr>
+        <w:t>Result_</w:t>
+      </w:r>
+      <w:r>
+        <w:rPr>
+          <w:i/>
+          <w:iCs/>
+        </w:rPr>
+        <w:t>A</w:t>
+      </w:r>
+      <w:r>
+        <w:rPr>
+          <w:i/>
+          <w:iCs/>
+        </w:rPr>
+        <w:t>ctivity</w:t>
+      </w:r>
+      <w:proofErr w:type="spellEnd"/>
+      <w:r>
+        <w:t>, que</w:t>
+      </w:r>
+      <w:r>
+        <w:t xml:space="preserve"> recoge </w:t>
+      </w:r>
+      <w:r>
+        <w:t>el resultado de la puntuación de la actividad pr</w:t>
+      </w:r>
+      <w:r>
+        <w:t>incipal con el paso de información entre actividades y se la muestra al jugador.</w:t>
       </w:r>
     </w:p>
     <w:p>
       <w:pPr>
-        <w:pStyle w:val="Ttulo1"/>
-      </w:pPr>
-      <w:bookmarkStart w:id="3" w:name="_Toc85372189"/>
+        <w:ind w:firstLine="708"/>
+        <w:jc w:val="both"/>
+      </w:pPr>
+      <w:r>
+        <w:t xml:space="preserve">No se deja ver la puntuación en la interfaz </w:t>
+      </w:r>
+      <w:r>
+        <w:t>de juego (</w:t>
+      </w:r>
+      <w:proofErr w:type="spellStart"/>
+      <w:r>
+        <w:rPr>
+          <w:i/>
+          <w:iCs/>
+        </w:rPr>
+        <w:t>MainActivity</w:t>
+      </w:r>
+      <w:proofErr w:type="spellEnd"/>
+      <w:r>
+        <w:t xml:space="preserve">) </w:t>
+      </w:r>
+      <w:r>
+        <w:t>para crear incertidumbre sobre el resultado final</w:t>
+      </w:r>
+      <w:r>
+        <w:t xml:space="preserve"> como se mencionó anteriorment</w:t>
+      </w:r>
+      <w:r>
+        <w:t>e.</w:t>
+      </w:r>
+      <w:r>
+        <w:t xml:space="preserve"> También se debe </w:t>
+      </w:r>
+      <w:r>
+        <w:t xml:space="preserve">a que en futuras versiones se creará un algoritmo de puntuación, donde esta dependa de los aciertos consecutivos, premiando con </w:t>
+      </w:r>
+      <w:r>
+        <w:rPr>
+          <w:i/>
+          <w:iCs/>
+        </w:rPr>
+        <w:t>bonus</w:t>
+      </w:r>
+      <w:r>
+        <w:rPr>
+          <w:i/>
+          <w:iCs/>
+        </w:rPr>
+        <w:t>,</w:t>
+      </w:r>
+      <w:r>
+        <w:rPr>
+          <w:i/>
+          <w:iCs/>
+        </w:rPr>
+        <w:t xml:space="preserve"> </w:t>
+      </w:r>
+      <w:r>
+        <w:t xml:space="preserve">o castigando al jugador cuando use la ayuda de las pistas. Igualmente, el jugador antes de decidir </w:t>
+      </w:r>
+      <w:r>
+        <w:t>terminar de jugar</w:t>
+      </w:r>
+      <w:r>
+        <w:t xml:space="preserve"> tendrá siempre información de los puntos obtenidos, ya sea por terminar de responder todas las preguntas pasando a la pantalla de puntuación o usando el botón de salir, donde se le comunica a través de un mensaje de tipo </w:t>
+      </w:r>
+      <w:proofErr w:type="spellStart"/>
+      <w:r>
+        <w:rPr>
+          <w:i/>
+          <w:iCs/>
+        </w:rPr>
+        <w:t>Toast</w:t>
+      </w:r>
+      <w:proofErr w:type="spellEnd"/>
+      <w:r>
+        <w:rPr>
+          <w:i/>
+          <w:iCs/>
+        </w:rPr>
+        <w:t xml:space="preserve"> </w:t>
+      </w:r>
+      <w:r>
+        <w:t>los puntos conseguidos</w:t>
+      </w:r>
+      <w:r>
+        <w:t xml:space="preserve"> en ese intento</w:t>
+      </w:r>
+      <w:r>
+        <w:t>.</w:t>
+      </w:r>
+    </w:p>
+    <w:p>
+      <w:pPr>
+        <w:ind w:firstLine="708"/>
+        <w:jc w:val="both"/>
+      </w:pPr>
+      <w:r>
+        <w:t>La</w:t>
+      </w:r>
+      <w:r>
+        <w:t xml:space="preserve"> </w:t>
+      </w:r>
+      <w:r>
+        <w:t>lógica del juego</w:t>
+      </w:r>
+      <w:r>
+        <w:t xml:space="preserve"> recogida en la actividad principal funciona de la siguiente manera: al comenzar la actividad</w:t>
+      </w:r>
+      <w:r>
+        <w:t xml:space="preserve"> se genera un número aleatorio entre </w:t>
+      </w:r>
+      <w:r>
+        <w:t xml:space="preserve">1 y 5 para que el comienzo de las preguntas sea de forma aleatoria. Por la construcción </w:t>
+      </w:r>
+      <w:r>
+        <w:t xml:space="preserve">e implementación </w:t>
+      </w:r>
+      <w:r>
+        <w:t xml:space="preserve">de </w:t>
+      </w:r>
+      <w:r>
+        <w:t>estas</w:t>
+      </w:r>
+      <w:r>
+        <w:t xml:space="preserve"> a fuego</w:t>
+      </w:r>
+      <w:r>
+        <w:t xml:space="preserve"> </w:t>
+      </w:r>
+      <w:r>
+        <w:t xml:space="preserve">en el código, no se ha </w:t>
+      </w:r>
+      <w:r>
+        <w:t xml:space="preserve">creado </w:t>
+      </w:r>
+      <w:r>
+        <w:t>un</w:t>
+      </w:r>
+      <w:r>
+        <w:t xml:space="preserve"> sistema para que </w:t>
+      </w:r>
+      <w:r>
+        <w:t xml:space="preserve">la generación </w:t>
+      </w:r>
+      <w:r>
+        <w:t>aleatoria de las mismas</w:t>
+      </w:r>
+      <w:r>
+        <w:t>, sino que funcionan por un</w:t>
+      </w:r>
+      <w:r>
+        <w:t xml:space="preserve"> sistema de carrusel </w:t>
+      </w:r>
+      <w:r>
+        <w:t xml:space="preserve">donde siempre van en el mismo orden. </w:t>
+      </w:r>
+      <w:r>
+        <w:t xml:space="preserve">Este sistema </w:t>
+      </w:r>
+      <w:r>
+        <w:t xml:space="preserve">se tratará de cambiar </w:t>
+      </w:r>
+      <w:r>
+        <w:t>con una</w:t>
+      </w:r>
+      <w:r>
+        <w:t xml:space="preserve"> implementación diferente para las próximas entregas.</w:t>
+      </w:r>
+      <w:r>
+        <w:t xml:space="preserve"> </w:t>
+      </w:r>
+      <w:r>
+        <w:t>Por cada valor alea</w:t>
+      </w:r>
+      <w:r>
+        <w:t xml:space="preserve">torio, se asignan a los botones de respuesta, a la pregunta y a </w:t>
+      </w:r>
+      <w:r>
+        <w:t xml:space="preserve">la </w:t>
+      </w:r>
+      <w:r>
+        <w:t>pista un texto diferente y un id que recoge</w:t>
+      </w:r>
+      <w:r>
+        <w:t xml:space="preserve"> qué botón contiene la respuesta correcta en cada pregunta</w:t>
+      </w:r>
+      <w:r>
+        <w:t xml:space="preserve">. Tras pulsar el botón de </w:t>
+      </w:r>
+      <w:r>
+        <w:t>S</w:t>
+      </w:r>
+      <w:r>
+        <w:rPr>
+          <w:i/>
+          <w:iCs/>
+        </w:rPr>
+        <w:t>iguiente</w:t>
+      </w:r>
+      <w:r>
+        <w:t>, se incremente</w:t>
+      </w:r>
+      <w:r>
+        <w:t xml:space="preserve"> el valor del carrusel </w:t>
+      </w:r>
+      <w:r>
+        <w:t>y se repite la secuencia.</w:t>
+      </w:r>
+      <w:r>
+        <w:t xml:space="preserve"> Tras contestar a todas las preguntas</w:t>
+      </w:r>
+      <w:r>
+        <w:t>, se activa</w:t>
+      </w:r>
+      <w:r>
+        <w:t xml:space="preserve"> </w:t>
+      </w:r>
+      <w:r>
+        <w:t xml:space="preserve">el botón </w:t>
+      </w:r>
+      <w:r>
+        <w:rPr>
+          <w:i/>
+          <w:iCs/>
+        </w:rPr>
+        <w:t>Terminar</w:t>
+      </w:r>
+      <w:r>
+        <w:t xml:space="preserve">, que produce el cambio de actividad </w:t>
+      </w:r>
+      <w:r>
+        <w:t>a la pantalla de resultados</w:t>
+      </w:r>
+      <w:r>
+        <w:t>,</w:t>
+      </w:r>
+      <w:r>
+        <w:t xml:space="preserve"> compartiendo</w:t>
+      </w:r>
+      <w:r>
+        <w:t xml:space="preserve"> la informació</w:t>
+      </w:r>
+      <w:r>
+        <w:t>n de la puntuación</w:t>
+      </w:r>
+      <w:r>
+        <w:t>.</w:t>
+      </w:r>
+    </w:p>
+    <w:p>
+      <w:pPr>
+        <w:ind w:firstLine="708"/>
+        <w:jc w:val="both"/>
+      </w:pPr>
+      <w:r>
+        <w:t xml:space="preserve">En </w:t>
+      </w:r>
+      <w:r>
+        <w:t>cuanto a la implementación de la cuenta atrás</w:t>
+      </w:r>
+      <w:r>
+        <w:t xml:space="preserve">, se usó el </w:t>
+      </w:r>
+      <w:r>
+        <w:t xml:space="preserve">objeto </w:t>
+      </w:r>
+      <w:proofErr w:type="spellStart"/>
+      <w:r>
+        <w:rPr>
+          <w:i/>
+          <w:iCs/>
+        </w:rPr>
+        <w:t>CountDownTimer</w:t>
+      </w:r>
+      <w:proofErr w:type="spellEnd"/>
+      <w:r>
+        <w:rPr>
+          <w:i/>
+          <w:iCs/>
+        </w:rPr>
+        <w:t xml:space="preserve">. </w:t>
+      </w:r>
+      <w:r>
+        <w:t>En el se establece el tiempo de</w:t>
+      </w:r>
+      <w:r>
+        <w:t>l contador</w:t>
+      </w:r>
+      <w:r>
+        <w:t xml:space="preserve"> y</w:t>
+      </w:r>
+      <w:r>
+        <w:t xml:space="preserve"> qué sucede cuando este termina</w:t>
+      </w:r>
+      <w:r>
+        <w:t xml:space="preserve">. Cada vez que se pulsaba el </w:t>
+      </w:r>
+      <w:r>
+        <w:t xml:space="preserve">botón de siguiente pregunta, se </w:t>
+      </w:r>
+      <w:r>
+        <w:t>reiniciaba</w:t>
+      </w:r>
+      <w:r>
+        <w:t xml:space="preserve"> el contador y este volvía a empezar</w:t>
+      </w:r>
+      <w:r>
+        <w:t>.</w:t>
+      </w:r>
+    </w:p>
+    <w:p>
+      <w:pPr>
+        <w:ind w:firstLine="708"/>
+        <w:jc w:val="both"/>
+      </w:pPr>
+      <w:r>
+        <w:t xml:space="preserve"> </w:t>
+      </w:r>
+      <w:r>
+        <w:t xml:space="preserve"> </w:t>
+      </w:r>
+      <w:r>
+        <w:t xml:space="preserve">Para el botón </w:t>
+      </w:r>
+      <w:r>
+        <w:rPr>
+          <w:i/>
+          <w:iCs/>
+        </w:rPr>
+        <w:t>Switch</w:t>
+      </w:r>
+      <w:r>
+        <w:t xml:space="preserve"> de ayuda </w:t>
+      </w:r>
+      <w:r>
+        <w:t xml:space="preserve">a las preguntas </w:t>
+      </w:r>
+      <w:r>
+        <w:t xml:space="preserve">simplemente se </w:t>
+      </w:r>
+      <w:r>
+        <w:t xml:space="preserve">cambia de visible a invisible </w:t>
+      </w:r>
+      <w:r>
+        <w:t>el texto con la ayuda. Por defecto, cuando pasas de pregunta y la ayuda está activada, esta se desactiva para no estropear la experiencia al jugador mostrando una ayuda que no ha decidido tener</w:t>
+      </w:r>
+      <w:r>
+        <w:t>.</w:t>
+      </w:r>
+    </w:p>
+    <w:p>
+      <w:pPr>
+        <w:ind w:firstLine="708"/>
+        <w:jc w:val="both"/>
+      </w:pPr>
+    </w:p>
+    <w:p>
+      <w:pPr>
+        <w:pStyle w:val="Heading1"/>
+      </w:pPr>
+      <w:bookmarkStart w:id="3" w:name="_Toc85452566"/>
       <w:r>
         <w:t>4.- Conclusiones</w:t>
       </w:r>
       <w:bookmarkEnd w:id="3"/>
     </w:p>
-    <w:p/>
     <w:p>
       <w:pPr>
-        <w:pStyle w:val="Ttulo1"/>
-      </w:pPr>
-      <w:bookmarkStart w:id="4" w:name="_Toc85372190"/>
+        <w:ind w:firstLine="708"/>
+        <w:jc w:val="both"/>
+      </w:pPr>
+      <w:r>
+        <w:t>Se han in</w:t>
+      </w:r>
+      <w:r>
+        <w:t xml:space="preserve">tentado implementar todos los requisitos de la práctica menos el uso de </w:t>
+      </w:r>
+      <w:proofErr w:type="spellStart"/>
+      <w:r>
+        <w:rPr>
+          <w:i/>
+          <w:iCs/>
+        </w:rPr>
+        <w:t>F</w:t>
+      </w:r>
+      <w:r>
+        <w:rPr>
+          <w:i/>
+          <w:iCs/>
+        </w:rPr>
+        <w:t>ragments</w:t>
+      </w:r>
+      <w:proofErr w:type="spellEnd"/>
+      <w:r>
+        <w:t xml:space="preserve">, ya que la documentación de </w:t>
+      </w:r>
+      <w:r>
+        <w:t>estos</w:t>
+      </w:r>
+      <w:r>
+        <w:t xml:space="preserve"> es </w:t>
+      </w:r>
+      <w:r>
+        <w:t xml:space="preserve">confusa </w:t>
+      </w:r>
+      <w:r>
+        <w:t xml:space="preserve">y no </w:t>
+      </w:r>
+      <w:r>
+        <w:t xml:space="preserve">ajustamos su implementación en los primeros desarrollos de la aplicación. Sin embargo, se ha tratado de no forzar la utilización de elementos </w:t>
+      </w:r>
+      <w:r>
+        <w:t>descontextualizados como botones, por tanto, aunque no se han utilizado todos los requeridos, ha s</w:t>
+      </w:r>
+      <w:r>
+        <w:t xml:space="preserve">ido una decisión de diseño usar solo aquellos que aportaban una funcionalidad especial a la aplicación, como es el caso del botón </w:t>
+      </w:r>
+      <w:r>
+        <w:rPr>
+          <w:i/>
+          <w:iCs/>
+        </w:rPr>
+        <w:t>Switch</w:t>
+      </w:r>
+      <w:r>
+        <w:rPr>
+          <w:i/>
+          <w:iCs/>
+        </w:rPr>
+        <w:t xml:space="preserve"> </w:t>
+      </w:r>
+      <w:r>
+        <w:t>de ayuda</w:t>
+      </w:r>
+      <w:r>
+        <w:rPr>
+          <w:i/>
+          <w:iCs/>
+        </w:rPr>
+        <w:t>.</w:t>
+      </w:r>
+      <w:r>
+        <w:t xml:space="preserve"> </w:t>
+      </w:r>
+      <w:r>
+        <w:t>Habría sido más satisfactorio haber podido dedicar más tiempo al diseño</w:t>
+      </w:r>
+      <w:r>
+        <w:t xml:space="preserve"> visual de la aplicación</w:t>
+      </w:r>
+      <w:r>
+        <w:t>, pero con el tiempo dedicado ha resultado en una aplicación funcional, con elementos destacables sobre otras</w:t>
+      </w:r>
+      <w:r>
+        <w:t xml:space="preserve"> y que irá </w:t>
+      </w:r>
+      <w:r>
+        <w:t>evolucionando</w:t>
+      </w:r>
+      <w:r>
+        <w:t xml:space="preserve"> con el tiempo e</w:t>
+      </w:r>
+      <w:r>
+        <w:t>n la misma dirección.</w:t>
+      </w:r>
+    </w:p>
+    <w:p>
+      <w:pPr>
+        <w:ind w:firstLine="708"/>
+      </w:pPr>
+    </w:p>
+    <w:p>
+      <w:pPr>
+        <w:pStyle w:val="Heading1"/>
+      </w:pPr>
+      <w:bookmarkStart w:id="4" w:name="_Toc85452567"/>
       <w:r>
         <w:t>5.- Bibliografía</w:t>
+      </w:r>
+      <w:r>
+        <w:t xml:space="preserve"> y Webgrafía</w:t>
       </w:r>
       <w:bookmarkEnd w:id="4"/>
     </w:p>
+    <w:p>
+      <w:hyperlink r:id="rId16" w:history="1">
+        <w:r>
+          <w:rPr>
+            <w:rStyle w:val="Hyperlink"/>
+          </w:rPr>
+          <w:t>https://developer.android.com/reference/android/os/CountDownTimer</w:t>
+        </w:r>
+      </w:hyperlink>
+      <w:r>
+        <w:t xml:space="preserve"> </w:t>
+      </w:r>
+    </w:p>
     <w:sectPr>
-      <w:footerReference w:type="default" r:id="rId8"/>
-      <w:footerReference w:type="first" r:id="rId9"/>
+      <w:headerReference w:type="default" r:id="rId17"/>
+      <w:footerReference w:type="default" r:id="rId18"/>
+      <w:headerReference w:type="first" r:id="rId19"/>
+      <w:footerReference w:type="first" r:id="rId20"/>
       <w:pgSz w:w="11906" w:h="16838"/>
       <w:pgMar w:top="1417" w:right="1701" w:bottom="1417" w:left="1701" w:header="708" w:footer="708" w:gutter="0"/>
       <w:pgNumType w:start="0"/>
@@ -1205,6 +2467,13 @@
       <w:r>
         <w:continuationSeparator/>
       </w:r>
+    </w:p>
+  </w:endnote>
+  <w:endnote w:type="continuationNotice" w:id="1">
+    <w:p>
+      <w:pPr>
+        <w:spacing w:after="0" w:line="240" w:lineRule="auto"/>
+      </w:pPr>
     </w:p>
   </w:endnote>
 </w:endnotes>
@@ -1234,7 +2503,7 @@
     <w:sdtContent>
       <w:p>
         <w:pPr>
-          <w:pStyle w:val="Piedepgina"/>
+          <w:pStyle w:val="Footer"/>
           <w:jc w:val="right"/>
           <w:rPr>
             <w:rFonts w:asciiTheme="majorHAnsi" w:eastAsiaTheme="majorEastAsia" w:hAnsiTheme="majorHAnsi" w:cstheme="majorBidi"/>
@@ -1281,7 +2550,7 @@
   </w:sdt>
   <w:p>
     <w:pPr>
-      <w:pStyle w:val="Piedepgina"/>
+      <w:pStyle w:val="Footer"/>
     </w:pPr>
   </w:p>
 </w:ftr>
@@ -1291,7 +2560,7 @@
 <w:ftr xmlns:wpc="http://schemas.microsoft.com/office/word/2010/wordprocessingCanvas" xmlns:cx="http://schemas.microsoft.com/office/drawing/2014/chartex" xmlns:cx1="http://schemas.microsoft.com/office/drawing/2015/9/8/chartex" xmlns:cx2="http://schemas.microsoft.com/office/drawing/2015/10/21/chartex" xmlns:cx3="http://schemas.microsoft.com/office/drawing/2016/5/9/chartex" xmlns:cx4="http://schemas.microsoft.com/office/drawing/2016/5/10/chartex" xmlns:cx5="http://schemas.microsoft.com/office/drawing/2016/5/11/chartex" xmlns:cx6="http://schemas.microsoft.com/office/drawing/2016/5/12/chartex" xmlns:cx7="http://schemas.microsoft.com/office/drawing/2016/5/13/chartex" xmlns:cx8="http://schemas.microsoft.com/office/drawing/2016/5/14/chartex" xmlns:mc="http://schemas.openxmlformats.org/markup-compatibility/2006" xmlns:aink="http://schemas.microsoft.com/office/drawing/2016/ink" xmlns:am3d="http://schemas.microsoft.com/office/drawing/2017/model3d" xmlns:o="urn:schemas-microsoft-com:office:office" xmlns:r="http://schemas.openxmlformats.org/officeDocument/2006/relationships" xmlns:m="http://schemas.openxmlformats.org/officeDocument/2006/math" xmlns:v="urn:schemas-microsoft-com:vml" xmlns:wp14="http://schemas.microsoft.com/office/word/2010/wordprocessingDrawing" xmlns:wp="http://schemas.openxmlformats.org/drawingml/2006/wordprocessingDrawing" xmlns:w10="urn:schemas-microsoft-com:office:word" xmlns:w="http://schemas.openxmlformats.org/wordprocessingml/2006/main" xmlns:w14="http://schemas.microsoft.com/office/word/2010/wordml" xmlns:w15="http://schemas.microsoft.com/office/word/2012/wordml" xmlns:w16cex="http://schemas.microsoft.com/office/word/2018/wordml/cex" xmlns:w16cid="http://schemas.microsoft.com/office/word/2016/wordml/cid" xmlns:w16="http://schemas.microsoft.com/office/word/2018/wordml" xmlns:w16sdtdh="http://schemas.microsoft.com/office/word/2020/wordml/sdtdatahash" xmlns:w16se="http://schemas.microsoft.com/office/word/2015/wordml/symex" xmlns:wpg="http://schemas.microsoft.com/office/word/2010/wordprocessingGroup" xmlns:wpi="http://schemas.microsoft.com/office/word/2010/wordprocessingInk" xmlns:wne="http://schemas.microsoft.com/office/word/2006/wordml" xmlns:wps="http://schemas.microsoft.com/office/word/2010/wordprocessingShape" mc:Ignorable="w14 w15 w16se w16cid w16 w16cex w16sdtdh wp14">
   <w:p>
     <w:pPr>
-      <w:pStyle w:val="Piedepgina"/>
+      <w:pStyle w:val="Footer"/>
       <w:jc w:val="right"/>
       <w:rPr>
         <w:color w:val="2F5496" w:themeColor="accent1" w:themeShade="BF"/>
@@ -1329,7 +2598,130 @@
       </w:r>
     </w:p>
   </w:footnote>
+  <w:footnote w:type="continuationNotice" w:id="1">
+    <w:p>
+      <w:pPr>
+        <w:spacing w:after="0" w:line="240" w:lineRule="auto"/>
+      </w:pPr>
+    </w:p>
+  </w:footnote>
 </w:footnotes>
+</file>
+
+<file path=word/header1.xml><?xml version="1.0" encoding="utf-8"?>
+<w:hdr xmlns:wpc="http://schemas.microsoft.com/office/word/2010/wordprocessingCanvas" xmlns:cx="http://schemas.microsoft.com/office/drawing/2014/chartex" xmlns:cx1="http://schemas.microsoft.com/office/drawing/2015/9/8/chartex" xmlns:cx2="http://schemas.microsoft.com/office/drawing/2015/10/21/chartex" xmlns:cx3="http://schemas.microsoft.com/office/drawing/2016/5/9/chartex" xmlns:cx4="http://schemas.microsoft.com/office/drawing/2016/5/10/chartex" xmlns:cx5="http://schemas.microsoft.com/office/drawing/2016/5/11/chartex" xmlns:cx6="http://schemas.microsoft.com/office/drawing/2016/5/12/chartex" xmlns:cx7="http://schemas.microsoft.com/office/drawing/2016/5/13/chartex" xmlns:cx8="http://schemas.microsoft.com/office/drawing/2016/5/14/chartex" xmlns:mc="http://schemas.openxmlformats.org/markup-compatibility/2006" xmlns:aink="http://schemas.microsoft.com/office/drawing/2016/ink" xmlns:am3d="http://schemas.microsoft.com/office/drawing/2017/model3d" xmlns:o="urn:schemas-microsoft-com:office:office" xmlns:r="http://schemas.openxmlformats.org/officeDocument/2006/relationships" xmlns:m="http://schemas.openxmlformats.org/officeDocument/2006/math" xmlns:v="urn:schemas-microsoft-com:vml" xmlns:wp14="http://schemas.microsoft.com/office/word/2010/wordprocessingDrawing" xmlns:wp="http://schemas.openxmlformats.org/drawingml/2006/wordprocessingDrawing" xmlns:w10="urn:schemas-microsoft-com:office:word" xmlns:w="http://schemas.openxmlformats.org/wordprocessingml/2006/main" xmlns:w14="http://schemas.microsoft.com/office/word/2010/wordml" xmlns:w15="http://schemas.microsoft.com/office/word/2012/wordml" xmlns:w16cex="http://schemas.microsoft.com/office/word/2018/wordml/cex" xmlns:w16cid="http://schemas.microsoft.com/office/word/2016/wordml/cid" xmlns:w16="http://schemas.microsoft.com/office/word/2018/wordml" xmlns:w16sdtdh="http://schemas.microsoft.com/office/word/2020/wordml/sdtdatahash" xmlns:w16se="http://schemas.microsoft.com/office/word/2015/wordml/symex" xmlns:wpg="http://schemas.microsoft.com/office/word/2010/wordprocessingGroup" xmlns:wpi="http://schemas.microsoft.com/office/word/2010/wordprocessingInk" xmlns:wne="http://schemas.microsoft.com/office/word/2006/wordml" xmlns:wps="http://schemas.microsoft.com/office/word/2010/wordprocessingShape" mc:Ignorable="w14 w15 w16se w16cid w16 w16cex w16sdtdh wp14">
+  <w:tbl>
+    <w:tblPr>
+      <w:tblW w:w="0" w:type="auto"/>
+      <w:tblLayout w:type="fixed"/>
+      <w:tblLook w:val="06A0" w:firstRow="1" w:lastRow="0" w:firstColumn="1" w:lastColumn="0" w:noHBand="1" w:noVBand="1"/>
+    </w:tblPr>
+    <w:tblGrid>
+      <w:gridCol w:w="2830"/>
+      <w:gridCol w:w="2830"/>
+      <w:gridCol w:w="2830"/>
+    </w:tblGrid>
+    <w:tr>
+      <w:tc>
+        <w:tcPr>
+          <w:tcW w:w="2830" w:type="dxa"/>
+        </w:tcPr>
+        <w:p>
+          <w:pPr>
+            <w:pStyle w:val="Header"/>
+            <w:ind w:left="-115"/>
+          </w:pPr>
+        </w:p>
+      </w:tc>
+      <w:tc>
+        <w:tcPr>
+          <w:tcW w:w="2830" w:type="dxa"/>
+        </w:tcPr>
+        <w:p>
+          <w:pPr>
+            <w:pStyle w:val="Header"/>
+            <w:jc w:val="center"/>
+          </w:pPr>
+        </w:p>
+      </w:tc>
+      <w:tc>
+        <w:tcPr>
+          <w:tcW w:w="2830" w:type="dxa"/>
+        </w:tcPr>
+        <w:p>
+          <w:pPr>
+            <w:pStyle w:val="Header"/>
+            <w:ind w:right="-115"/>
+            <w:jc w:val="right"/>
+          </w:pPr>
+        </w:p>
+      </w:tc>
+    </w:tr>
+  </w:tbl>
+  <w:p>
+    <w:pPr>
+      <w:pStyle w:val="Header"/>
+    </w:pPr>
+  </w:p>
+</w:hdr>
+</file>
+
+<file path=word/header2.xml><?xml version="1.0" encoding="utf-8"?>
+<w:hdr xmlns:wpc="http://schemas.microsoft.com/office/word/2010/wordprocessingCanvas" xmlns:cx="http://schemas.microsoft.com/office/drawing/2014/chartex" xmlns:cx1="http://schemas.microsoft.com/office/drawing/2015/9/8/chartex" xmlns:cx2="http://schemas.microsoft.com/office/drawing/2015/10/21/chartex" xmlns:cx3="http://schemas.microsoft.com/office/drawing/2016/5/9/chartex" xmlns:cx4="http://schemas.microsoft.com/office/drawing/2016/5/10/chartex" xmlns:cx5="http://schemas.microsoft.com/office/drawing/2016/5/11/chartex" xmlns:cx6="http://schemas.microsoft.com/office/drawing/2016/5/12/chartex" xmlns:cx7="http://schemas.microsoft.com/office/drawing/2016/5/13/chartex" xmlns:cx8="http://schemas.microsoft.com/office/drawing/2016/5/14/chartex" xmlns:mc="http://schemas.openxmlformats.org/markup-compatibility/2006" xmlns:aink="http://schemas.microsoft.com/office/drawing/2016/ink" xmlns:am3d="http://schemas.microsoft.com/office/drawing/2017/model3d" xmlns:o="urn:schemas-microsoft-com:office:office" xmlns:r="http://schemas.openxmlformats.org/officeDocument/2006/relationships" xmlns:m="http://schemas.openxmlformats.org/officeDocument/2006/math" xmlns:v="urn:schemas-microsoft-com:vml" xmlns:wp14="http://schemas.microsoft.com/office/word/2010/wordprocessingDrawing" xmlns:wp="http://schemas.openxmlformats.org/drawingml/2006/wordprocessingDrawing" xmlns:w10="urn:schemas-microsoft-com:office:word" xmlns:w="http://schemas.openxmlformats.org/wordprocessingml/2006/main" xmlns:w14="http://schemas.microsoft.com/office/word/2010/wordml" xmlns:w15="http://schemas.microsoft.com/office/word/2012/wordml" xmlns:w16cex="http://schemas.microsoft.com/office/word/2018/wordml/cex" xmlns:w16cid="http://schemas.microsoft.com/office/word/2016/wordml/cid" xmlns:w16="http://schemas.microsoft.com/office/word/2018/wordml" xmlns:w16sdtdh="http://schemas.microsoft.com/office/word/2020/wordml/sdtdatahash" xmlns:w16se="http://schemas.microsoft.com/office/word/2015/wordml/symex" xmlns:wpg="http://schemas.microsoft.com/office/word/2010/wordprocessingGroup" xmlns:wpi="http://schemas.microsoft.com/office/word/2010/wordprocessingInk" xmlns:wne="http://schemas.microsoft.com/office/word/2006/wordml" xmlns:wps="http://schemas.microsoft.com/office/word/2010/wordprocessingShape" mc:Ignorable="w14 w15 w16se w16cid w16 w16cex w16sdtdh wp14">
+  <w:tbl>
+    <w:tblPr>
+      <w:tblW w:w="0" w:type="auto"/>
+      <w:tblLayout w:type="fixed"/>
+      <w:tblLook w:val="06A0" w:firstRow="1" w:lastRow="0" w:firstColumn="1" w:lastColumn="0" w:noHBand="1" w:noVBand="1"/>
+    </w:tblPr>
+    <w:tblGrid>
+      <w:gridCol w:w="2830"/>
+      <w:gridCol w:w="2830"/>
+      <w:gridCol w:w="2830"/>
+    </w:tblGrid>
+    <w:tr>
+      <w:tc>
+        <w:tcPr>
+          <w:tcW w:w="2830" w:type="dxa"/>
+        </w:tcPr>
+        <w:p>
+          <w:pPr>
+            <w:pStyle w:val="Header"/>
+            <w:ind w:left="-115"/>
+          </w:pPr>
+        </w:p>
+      </w:tc>
+      <w:tc>
+        <w:tcPr>
+          <w:tcW w:w="2830" w:type="dxa"/>
+        </w:tcPr>
+        <w:p>
+          <w:pPr>
+            <w:pStyle w:val="Header"/>
+            <w:jc w:val="center"/>
+          </w:pPr>
+        </w:p>
+      </w:tc>
+      <w:tc>
+        <w:tcPr>
+          <w:tcW w:w="2830" w:type="dxa"/>
+        </w:tcPr>
+        <w:p>
+          <w:pPr>
+            <w:pStyle w:val="Header"/>
+            <w:ind w:right="-115"/>
+            <w:jc w:val="right"/>
+          </w:pPr>
+        </w:p>
+      </w:tc>
+    </w:tr>
+  </w:tbl>
+  <w:p>
+    <w:pPr>
+      <w:pStyle w:val="Header"/>
+    </w:pPr>
+  </w:p>
+</w:hdr>
 </file>
 
 <file path=word/numbering.xml><?xml version="1.0" encoding="utf-8"?>
@@ -1946,7 +3338,7 @@
     <w:lsdException w:name="Table Web 2" w:semiHidden="1" w:unhideWhenUsed="1"/>
     <w:lsdException w:name="Table Web 3" w:semiHidden="1" w:unhideWhenUsed="1"/>
     <w:lsdException w:name="Balloon Text" w:semiHidden="1" w:unhideWhenUsed="1"/>
-    <w:lsdException w:name="Table Grid" w:uiPriority="39"/>
+    <w:lsdException w:name="Table Grid" w:uiPriority="59"/>
     <w:lsdException w:name="Table Theme" w:semiHidden="1" w:unhideWhenUsed="1"/>
     <w:lsdException w:name="Placeholder Text" w:semiHidden="1"/>
     <w:lsdException w:name="No Spacing" w:uiPriority="1" w:qFormat="1"/>
@@ -2173,11 +3565,11 @@
     <w:name w:val="Normal"/>
     <w:qFormat/>
   </w:style>
-  <w:style w:type="paragraph" w:styleId="Ttulo1">
+  <w:style w:type="paragraph" w:styleId="Heading1">
     <w:name w:val="heading 1"/>
     <w:basedOn w:val="Normal"/>
     <w:next w:val="Normal"/>
-    <w:link w:val="Ttulo1Car"/>
+    <w:link w:val="Heading1Char"/>
     <w:uiPriority w:val="9"/>
     <w:qFormat/>
     <w:rsid w:val="00B11E81"/>
@@ -2194,11 +3586,11 @@
       <w:szCs w:val="32"/>
     </w:rPr>
   </w:style>
-  <w:style w:type="paragraph" w:styleId="Ttulo2">
+  <w:style w:type="paragraph" w:styleId="Heading2">
     <w:name w:val="heading 2"/>
     <w:basedOn w:val="Normal"/>
     <w:next w:val="Normal"/>
-    <w:link w:val="Ttulo2Car"/>
+    <w:link w:val="Heading2Char"/>
     <w:uiPriority w:val="9"/>
     <w:unhideWhenUsed/>
     <w:qFormat/>
@@ -2216,13 +3608,13 @@
       <w:szCs w:val="26"/>
     </w:rPr>
   </w:style>
-  <w:style w:type="character" w:default="1" w:styleId="Fuentedeprrafopredeter">
+  <w:style w:type="character" w:default="1" w:styleId="DefaultParagraphFont">
     <w:name w:val="Default Paragraph Font"/>
     <w:uiPriority w:val="1"/>
     <w:semiHidden/>
     <w:unhideWhenUsed/>
   </w:style>
-  <w:style w:type="table" w:default="1" w:styleId="Tablanormal">
+  <w:style w:type="table" w:default="1" w:styleId="TableNormal">
     <w:name w:val="Normal Table"/>
     <w:uiPriority w:val="99"/>
     <w:semiHidden/>
@@ -2237,15 +3629,15 @@
       </w:tblCellMar>
     </w:tblPr>
   </w:style>
-  <w:style w:type="numbering" w:default="1" w:styleId="Sinlista">
+  <w:style w:type="numbering" w:default="1" w:styleId="NoList">
     <w:name w:val="No List"/>
     <w:uiPriority w:val="99"/>
     <w:semiHidden/>
     <w:unhideWhenUsed/>
   </w:style>
-  <w:style w:type="paragraph" w:styleId="Sinespaciado">
+  <w:style w:type="paragraph" w:styleId="NoSpacing">
     <w:name w:val="No Spacing"/>
-    <w:link w:val="SinespaciadoCar"/>
+    <w:link w:val="NoSpacingChar"/>
     <w:uiPriority w:val="1"/>
     <w:qFormat/>
     <w:rsid w:val="00B11E81"/>
@@ -2257,10 +3649,10 @@
       <w:lang w:eastAsia="es-ES"/>
     </w:rPr>
   </w:style>
-  <w:style w:type="character" w:customStyle="1" w:styleId="SinespaciadoCar">
-    <w:name w:val="Sin espaciado Car"/>
-    <w:basedOn w:val="Fuentedeprrafopredeter"/>
-    <w:link w:val="Sinespaciado"/>
+  <w:style w:type="character" w:customStyle="1" w:styleId="NoSpacingChar">
+    <w:name w:val="No Spacing Char"/>
+    <w:basedOn w:val="DefaultParagraphFont"/>
+    <w:link w:val="NoSpacing"/>
     <w:uiPriority w:val="1"/>
     <w:rsid w:val="00B11E81"/>
     <w:rPr>
@@ -2268,10 +3660,10 @@
       <w:lang w:eastAsia="es-ES"/>
     </w:rPr>
   </w:style>
-  <w:style w:type="character" w:customStyle="1" w:styleId="Ttulo1Car">
-    <w:name w:val="Título 1 Car"/>
-    <w:basedOn w:val="Fuentedeprrafopredeter"/>
-    <w:link w:val="Ttulo1"/>
+  <w:style w:type="character" w:customStyle="1" w:styleId="Heading1Char">
+    <w:name w:val="Heading 1 Char"/>
+    <w:basedOn w:val="DefaultParagraphFont"/>
+    <w:link w:val="Heading1"/>
     <w:uiPriority w:val="9"/>
     <w:rsid w:val="00B11E81"/>
     <w:rPr>
@@ -2281,10 +3673,10 @@
       <w:szCs w:val="32"/>
     </w:rPr>
   </w:style>
-  <w:style w:type="character" w:customStyle="1" w:styleId="Ttulo2Car">
-    <w:name w:val="Título 2 Car"/>
-    <w:basedOn w:val="Fuentedeprrafopredeter"/>
-    <w:link w:val="Ttulo2"/>
+  <w:style w:type="character" w:customStyle="1" w:styleId="Heading2Char">
+    <w:name w:val="Heading 2 Char"/>
+    <w:basedOn w:val="DefaultParagraphFont"/>
+    <w:link w:val="Heading2"/>
     <w:uiPriority w:val="9"/>
     <w:rsid w:val="00B11E81"/>
     <w:rPr>
@@ -2294,9 +3686,9 @@
       <w:szCs w:val="26"/>
     </w:rPr>
   </w:style>
-  <w:style w:type="paragraph" w:styleId="TtuloTDC">
+  <w:style w:type="paragraph" w:styleId="TOCHeading">
     <w:name w:val="TOC Heading"/>
-    <w:basedOn w:val="Ttulo1"/>
+    <w:basedOn w:val="Heading1"/>
     <w:next w:val="Normal"/>
     <w:uiPriority w:val="39"/>
     <w:unhideWhenUsed/>
@@ -2309,7 +3701,7 @@
       <w:lang w:eastAsia="es-ES"/>
     </w:rPr>
   </w:style>
-  <w:style w:type="paragraph" w:styleId="TDC1">
+  <w:style w:type="paragraph" w:styleId="TOC1">
     <w:name w:val="toc 1"/>
     <w:basedOn w:val="Normal"/>
     <w:next w:val="Normal"/>
@@ -2321,7 +3713,7 @@
       <w:spacing w:after="100"/>
     </w:pPr>
   </w:style>
-  <w:style w:type="paragraph" w:styleId="TDC2">
+  <w:style w:type="paragraph" w:styleId="TOC2">
     <w:name w:val="toc 2"/>
     <w:basedOn w:val="Normal"/>
     <w:next w:val="Normal"/>
@@ -2334,9 +3726,9 @@
       <w:ind w:left="220"/>
     </w:pPr>
   </w:style>
-  <w:style w:type="character" w:styleId="Hipervnculo">
+  <w:style w:type="character" w:styleId="Hyperlink">
     <w:name w:val="Hyperlink"/>
-    <w:basedOn w:val="Fuentedeprrafopredeter"/>
+    <w:basedOn w:val="DefaultParagraphFont"/>
     <w:uiPriority w:val="99"/>
     <w:unhideWhenUsed/>
     <w:rsid w:val="009873DC"/>
@@ -2345,10 +3737,10 @@
       <w:u w:val="single"/>
     </w:rPr>
   </w:style>
-  <w:style w:type="paragraph" w:styleId="Encabezado">
+  <w:style w:type="paragraph" w:styleId="Header">
     <w:name w:val="header"/>
     <w:basedOn w:val="Normal"/>
-    <w:link w:val="EncabezadoCar"/>
+    <w:link w:val="HeaderChar"/>
     <w:uiPriority w:val="99"/>
     <w:unhideWhenUsed/>
     <w:rsid w:val="009873DC"/>
@@ -2360,17 +3752,17 @@
       <w:spacing w:after="0" w:line="240" w:lineRule="auto"/>
     </w:pPr>
   </w:style>
-  <w:style w:type="character" w:customStyle="1" w:styleId="EncabezadoCar">
-    <w:name w:val="Encabezado Car"/>
-    <w:basedOn w:val="Fuentedeprrafopredeter"/>
-    <w:link w:val="Encabezado"/>
+  <w:style w:type="character" w:customStyle="1" w:styleId="HeaderChar">
+    <w:name w:val="Header Char"/>
+    <w:basedOn w:val="DefaultParagraphFont"/>
+    <w:link w:val="Header"/>
     <w:uiPriority w:val="99"/>
     <w:rsid w:val="009873DC"/>
   </w:style>
-  <w:style w:type="paragraph" w:styleId="Piedepgina">
+  <w:style w:type="paragraph" w:styleId="Footer">
     <w:name w:val="footer"/>
     <w:basedOn w:val="Normal"/>
-    <w:link w:val="PiedepginaCar"/>
+    <w:link w:val="FooterChar"/>
     <w:uiPriority w:val="99"/>
     <w:unhideWhenUsed/>
     <w:rsid w:val="009873DC"/>
@@ -2382,14 +3774,14 @@
       <w:spacing w:after="0" w:line="240" w:lineRule="auto"/>
     </w:pPr>
   </w:style>
-  <w:style w:type="character" w:customStyle="1" w:styleId="PiedepginaCar">
-    <w:name w:val="Pie de página Car"/>
-    <w:basedOn w:val="Fuentedeprrafopredeter"/>
-    <w:link w:val="Piedepgina"/>
+  <w:style w:type="character" w:customStyle="1" w:styleId="FooterChar">
+    <w:name w:val="Footer Char"/>
+    <w:basedOn w:val="DefaultParagraphFont"/>
+    <w:link w:val="Footer"/>
     <w:uiPriority w:val="99"/>
     <w:rsid w:val="009873DC"/>
   </w:style>
-  <w:style w:type="paragraph" w:styleId="Prrafodelista">
+  <w:style w:type="paragraph" w:styleId="ListParagraph">
     <w:name w:val="List Paragraph"/>
     <w:basedOn w:val="Normal"/>
     <w:uiPriority w:val="34"/>
@@ -2399,6 +3791,68 @@
       <w:ind w:left="720"/>
       <w:contextualSpacing/>
     </w:pPr>
+  </w:style>
+  <w:style w:type="table" w:styleId="TableGrid">
+    <w:name w:val="Table Grid"/>
+    <w:basedOn w:val="TableNormal"/>
+    <w:uiPriority w:val="59"/>
+    <w:rsid w:val="00C70207"/>
+    <w:pPr>
+      <w:spacing w:after="0" w:line="240" w:lineRule="auto"/>
+    </w:pPr>
+    <w:tblPr>
+      <w:tblBorders>
+        <w:top w:val="single" w:sz="4" w:space="0" w:color="000000" w:themeColor="text1"/>
+        <w:left w:val="single" w:sz="4" w:space="0" w:color="000000" w:themeColor="text1"/>
+        <w:bottom w:val="single" w:sz="4" w:space="0" w:color="000000" w:themeColor="text1"/>
+        <w:right w:val="single" w:sz="4" w:space="0" w:color="000000" w:themeColor="text1"/>
+        <w:insideH w:val="single" w:sz="4" w:space="0" w:color="000000" w:themeColor="text1"/>
+        <w:insideV w:val="single" w:sz="4" w:space="0" w:color="000000" w:themeColor="text1"/>
+      </w:tblBorders>
+    </w:tblPr>
+  </w:style>
+  <w:style w:type="paragraph" w:styleId="Caption">
+    <w:name w:val="caption"/>
+    <w:basedOn w:val="Normal"/>
+    <w:next w:val="Normal"/>
+    <w:uiPriority w:val="35"/>
+    <w:unhideWhenUsed/>
+    <w:qFormat/>
+    <w:rsid w:val="00311DAA"/>
+    <w:pPr>
+      <w:spacing w:after="200" w:line="240" w:lineRule="auto"/>
+    </w:pPr>
+    <w:rPr>
+      <w:i/>
+      <w:iCs/>
+      <w:color w:val="44546A" w:themeColor="text2"/>
+      <w:sz w:val="18"/>
+      <w:szCs w:val="18"/>
+    </w:rPr>
+  </w:style>
+  <w:style w:type="character" w:styleId="UnresolvedMention">
+    <w:name w:val="Unresolved Mention"/>
+    <w:basedOn w:val="DefaultParagraphFont"/>
+    <w:uiPriority w:val="99"/>
+    <w:semiHidden/>
+    <w:unhideWhenUsed/>
+    <w:rsid w:val="00FF3E0A"/>
+    <w:rPr>
+      <w:color w:val="605E5C"/>
+      <w:shd w:val="clear" w:color="auto" w:fill="E1DFDD"/>
+    </w:rPr>
+  </w:style>
+  <w:style w:type="character" w:styleId="FollowedHyperlink">
+    <w:name w:val="FollowedHyperlink"/>
+    <w:basedOn w:val="DefaultParagraphFont"/>
+    <w:uiPriority w:val="99"/>
+    <w:semiHidden/>
+    <w:unhideWhenUsed/>
+    <w:rsid w:val="00C92C30"/>
+    <w:rPr>
+      <w:color w:val="954F72" w:themeColor="followedHyperlink"/>
+      <w:u w:val="single"/>
+    </w:rPr>
   </w:style>
 </w:styles>
 </file>
@@ -2699,10 +4153,266 @@
 </file>
 
 <file path=customXml/item1.xml><?xml version="1.0" encoding="utf-8"?>
+<p:properties xmlns:p="http://schemas.microsoft.com/office/2006/metadata/properties" xmlns:xsi="http://www.w3.org/2001/XMLSchema-instance" xmlns:pc="http://schemas.microsoft.com/office/infopath/2007/PartnerControls">
+  <documentManagement/>
+</p:properties>
+</file>
+
+<file path=customXml/item2.xml><?xml version="1.0" encoding="utf-8"?>
+<ct:contentTypeSchema xmlns:ct="http://schemas.microsoft.com/office/2006/metadata/contentType" xmlns:ma="http://schemas.microsoft.com/office/2006/metadata/properties/metaAttributes" ct:_="" ma:_="" ma:contentTypeName="Documento" ma:contentTypeID="0x010100AD901C5F804CF647BFFB13529275E642" ma:contentTypeVersion="9" ma:contentTypeDescription="Crear nuevo documento." ma:contentTypeScope="" ma:versionID="6c584aeaa29f8c81a2467870d77df3f8">
+  <xsd:schema xmlns:xsd="http://www.w3.org/2001/XMLSchema" xmlns:xs="http://www.w3.org/2001/XMLSchema" xmlns:p="http://schemas.microsoft.com/office/2006/metadata/properties" xmlns:ns3="848f32c6-532c-41db-ab8a-3cfdd27e926a" xmlns:ns4="60800fda-8e6e-46b5-93b8-fb35fdcd086d" targetNamespace="http://schemas.microsoft.com/office/2006/metadata/properties" ma:root="true" ma:fieldsID="b308c5c22264f93d1407c780f22ffdab" ns3:_="" ns4:_="">
+    <xsd:import namespace="848f32c6-532c-41db-ab8a-3cfdd27e926a"/>
+    <xsd:import namespace="60800fda-8e6e-46b5-93b8-fb35fdcd086d"/>
+    <xsd:element name="properties">
+      <xsd:complexType>
+        <xsd:sequence>
+          <xsd:element name="documentManagement">
+            <xsd:complexType>
+              <xsd:all>
+                <xsd:element ref="ns3:SharedWithUsers" minOccurs="0"/>
+                <xsd:element ref="ns3:SharedWithDetails" minOccurs="0"/>
+                <xsd:element ref="ns3:SharingHintHash" minOccurs="0"/>
+                <xsd:element ref="ns4:MediaServiceMetadata" minOccurs="0"/>
+                <xsd:element ref="ns4:MediaServiceFastMetadata" minOccurs="0"/>
+                <xsd:element ref="ns4:MediaServiceAutoTags" minOccurs="0"/>
+                <xsd:element ref="ns4:MediaServiceOCR" minOccurs="0"/>
+                <xsd:element ref="ns4:MediaServiceGenerationTime" minOccurs="0"/>
+                <xsd:element ref="ns4:MediaServiceEventHashCode" minOccurs="0"/>
+              </xsd:all>
+            </xsd:complexType>
+          </xsd:element>
+        </xsd:sequence>
+      </xsd:complexType>
+    </xsd:element>
+  </xsd:schema>
+  <xsd:schema xmlns:xsd="http://www.w3.org/2001/XMLSchema" xmlns:xs="http://www.w3.org/2001/XMLSchema" xmlns:dms="http://schemas.microsoft.com/office/2006/documentManagement/types" xmlns:pc="http://schemas.microsoft.com/office/infopath/2007/PartnerControls" targetNamespace="848f32c6-532c-41db-ab8a-3cfdd27e926a" elementFormDefault="qualified">
+    <xsd:import namespace="http://schemas.microsoft.com/office/2006/documentManagement/types"/>
+    <xsd:import namespace="http://schemas.microsoft.com/office/infopath/2007/PartnerControls"/>
+    <xsd:element name="SharedWithUsers" ma:index="8" nillable="true" ma:displayName="Compartido con" ma:internalName="SharedWithUsers" ma:readOnly="true">
+      <xsd:complexType>
+        <xsd:complexContent>
+          <xsd:extension base="dms:UserMulti">
+            <xsd:sequence>
+              <xsd:element name="UserInfo" minOccurs="0" maxOccurs="unbounded">
+                <xsd:complexType>
+                  <xsd:sequence>
+                    <xsd:element name="DisplayName" type="xsd:string" minOccurs="0"/>
+                    <xsd:element name="AccountId" type="dms:UserId" minOccurs="0" nillable="true"/>
+                    <xsd:element name="AccountType" type="xsd:string" minOccurs="0"/>
+                  </xsd:sequence>
+                </xsd:complexType>
+              </xsd:element>
+            </xsd:sequence>
+          </xsd:extension>
+        </xsd:complexContent>
+      </xsd:complexType>
+    </xsd:element>
+    <xsd:element name="SharedWithDetails" ma:index="9" nillable="true" ma:displayName="Detalles de uso compartido" ma:internalName="SharedWithDetails" ma:readOnly="true">
+      <xsd:simpleType>
+        <xsd:restriction base="dms:Note">
+          <xsd:maxLength value="255"/>
+        </xsd:restriction>
+      </xsd:simpleType>
+    </xsd:element>
+    <xsd:element name="SharingHintHash" ma:index="10" nillable="true" ma:displayName="Hash de la sugerencia para compartir" ma:hidden="true" ma:internalName="SharingHintHash" ma:readOnly="true">
+      <xsd:simpleType>
+        <xsd:restriction base="dms:Text"/>
+      </xsd:simpleType>
+    </xsd:element>
+  </xsd:schema>
+  <xsd:schema xmlns:xsd="http://www.w3.org/2001/XMLSchema" xmlns:xs="http://www.w3.org/2001/XMLSchema" xmlns:dms="http://schemas.microsoft.com/office/2006/documentManagement/types" xmlns:pc="http://schemas.microsoft.com/office/infopath/2007/PartnerControls" targetNamespace="60800fda-8e6e-46b5-93b8-fb35fdcd086d" elementFormDefault="qualified">
+    <xsd:import namespace="http://schemas.microsoft.com/office/2006/documentManagement/types"/>
+    <xsd:import namespace="http://schemas.microsoft.com/office/infopath/2007/PartnerControls"/>
+    <xsd:element name="MediaServiceMetadata" ma:index="11" nillable="true" ma:displayName="MediaServiceMetadata" ma:hidden="true" ma:internalName="MediaServiceMetadata" ma:readOnly="true">
+      <xsd:simpleType>
+        <xsd:restriction base="dms:Note"/>
+      </xsd:simpleType>
+    </xsd:element>
+    <xsd:element name="MediaServiceFastMetadata" ma:index="12" nillable="true" ma:displayName="MediaServiceFastMetadata" ma:hidden="true" ma:internalName="MediaServiceFastMetadata" ma:readOnly="true">
+      <xsd:simpleType>
+        <xsd:restriction base="dms:Note"/>
+      </xsd:simpleType>
+    </xsd:element>
+    <xsd:element name="MediaServiceAutoTags" ma:index="13" nillable="true" ma:displayName="Tags" ma:internalName="MediaServiceAutoTags" ma:readOnly="true">
+      <xsd:simpleType>
+        <xsd:restriction base="dms:Text"/>
+      </xsd:simpleType>
+    </xsd:element>
+    <xsd:element name="MediaServiceOCR" ma:index="14" nillable="true" ma:displayName="Extracted Text" ma:internalName="MediaServiceOCR" ma:readOnly="true">
+      <xsd:simpleType>
+        <xsd:restriction base="dms:Note">
+          <xsd:maxLength value="255"/>
+        </xsd:restriction>
+      </xsd:simpleType>
+    </xsd:element>
+    <xsd:element name="MediaServiceGenerationTime" ma:index="15" nillable="true" ma:displayName="MediaServiceGenerationTime" ma:hidden="true" ma:internalName="MediaServiceGenerationTime" ma:readOnly="true">
+      <xsd:simpleType>
+        <xsd:restriction base="dms:Text"/>
+      </xsd:simpleType>
+    </xsd:element>
+    <xsd:element name="MediaServiceEventHashCode" ma:index="16" nillable="true" ma:displayName="MediaServiceEventHashCode" ma:hidden="true" ma:internalName="MediaServiceEventHashCode" ma:readOnly="true">
+      <xsd:simpleType>
+        <xsd:restriction base="dms:Text"/>
+      </xsd:simpleType>
+    </xsd:element>
+  </xsd:schema>
+  <xsd:schema xmlns="http://schemas.openxmlformats.org/package/2006/metadata/core-properties" xmlns:xsd="http://www.w3.org/2001/XMLSchema" xmlns:xsi="http://www.w3.org/2001/XMLSchema-instance" xmlns:dc="http://purl.org/dc/elements/1.1/" xmlns:dcterms="http://purl.org/dc/terms/" xmlns:odoc="http://schemas.microsoft.com/internal/obd" targetNamespace="http://schemas.openxmlformats.org/package/2006/metadata/core-properties" elementFormDefault="qualified" attributeFormDefault="unqualified" blockDefault="#all">
+    <xsd:import namespace="http://purl.org/dc/elements/1.1/" schemaLocation="http://dublincore.org/schemas/xmls/qdc/2003/04/02/dc.xsd"/>
+    <xsd:import namespace="http://purl.org/dc/terms/" schemaLocation="http://dublincore.org/schemas/xmls/qdc/2003/04/02/dcterms.xsd"/>
+    <xsd:element name="coreProperties" type="CT_coreProperties"/>
+    <xsd:complexType name="CT_coreProperties">
+      <xsd:all>
+        <xsd:element ref="dc:creator" minOccurs="0" maxOccurs="1"/>
+        <xsd:element ref="dcterms:created" minOccurs="0" maxOccurs="1"/>
+        <xsd:element ref="dc:identifier" minOccurs="0" maxOccurs="1"/>
+        <xsd:element name="contentType" minOccurs="0" maxOccurs="1" type="xsd:string" ma:index="0" ma:displayName="Tipo de contenido"/>
+        <xsd:element ref="dc:title" minOccurs="0" maxOccurs="1" ma:index="4" ma:displayName="Título"/>
+        <xsd:element ref="dc:subject" minOccurs="0" maxOccurs="1"/>
+        <xsd:element ref="dc:description" minOccurs="0" maxOccurs="1"/>
+        <xsd:element name="keywords" minOccurs="0" maxOccurs="1" type="xsd:string"/>
+        <xsd:element ref="dc:language" minOccurs="0" maxOccurs="1"/>
+        <xsd:element name="category" minOccurs="0" maxOccurs="1" type="xsd:string"/>
+        <xsd:element name="version" minOccurs="0" maxOccurs="1" type="xsd:string"/>
+        <xsd:element name="revision" minOccurs="0" maxOccurs="1" type="xsd:string">
+          <xsd:annotation>
+            <xsd:documentation>
+                        This value indicates the number of saves or revisions. The application is responsible for updating this value after each revision.
+                    </xsd:documentation>
+          </xsd:annotation>
+        </xsd:element>
+        <xsd:element name="lastModifiedBy" minOccurs="0" maxOccurs="1" type="xsd:string"/>
+        <xsd:element ref="dcterms:modified" minOccurs="0" maxOccurs="1"/>
+        <xsd:element name="contentStatus" minOccurs="0" maxOccurs="1" type="xsd:string"/>
+      </xsd:all>
+    </xsd:complexType>
+  </xsd:schema>
+  <xs:schema xmlns:pc="http://schemas.microsoft.com/office/infopath/2007/PartnerControls" xmlns:xs="http://www.w3.org/2001/XMLSchema" targetNamespace="http://schemas.microsoft.com/office/infopath/2007/PartnerControls" elementFormDefault="qualified" attributeFormDefault="unqualified">
+    <xs:element name="Person">
+      <xs:complexType>
+        <xs:sequence>
+          <xs:element ref="pc:DisplayName" minOccurs="0"/>
+          <xs:element ref="pc:AccountId" minOccurs="0"/>
+          <xs:element ref="pc:AccountType" minOccurs="0"/>
+        </xs:sequence>
+      </xs:complexType>
+    </xs:element>
+    <xs:element name="DisplayName" type="xs:string"/>
+    <xs:element name="AccountId" type="xs:string"/>
+    <xs:element name="AccountType" type="xs:string"/>
+    <xs:element name="BDCAssociatedEntity">
+      <xs:complexType>
+        <xs:sequence>
+          <xs:element ref="pc:BDCEntity" minOccurs="0" maxOccurs="unbounded"/>
+        </xs:sequence>
+        <xs:attribute ref="pc:EntityNamespace"/>
+        <xs:attribute ref="pc:EntityName"/>
+        <xs:attribute ref="pc:SystemInstanceName"/>
+        <xs:attribute ref="pc:AssociationName"/>
+      </xs:complexType>
+    </xs:element>
+    <xs:attribute name="EntityNamespace" type="xs:string"/>
+    <xs:attribute name="EntityName" type="xs:string"/>
+    <xs:attribute name="SystemInstanceName" type="xs:string"/>
+    <xs:attribute name="AssociationName" type="xs:string"/>
+    <xs:element name="BDCEntity">
+      <xs:complexType>
+        <xs:sequence>
+          <xs:element ref="pc:EntityDisplayName" minOccurs="0"/>
+          <xs:element ref="pc:EntityInstanceReference" minOccurs="0"/>
+          <xs:element ref="pc:EntityId1" minOccurs="0"/>
+          <xs:element ref="pc:EntityId2" minOccurs="0"/>
+          <xs:element ref="pc:EntityId3" minOccurs="0"/>
+          <xs:element ref="pc:EntityId4" minOccurs="0"/>
+          <xs:element ref="pc:EntityId5" minOccurs="0"/>
+        </xs:sequence>
+      </xs:complexType>
+    </xs:element>
+    <xs:element name="EntityDisplayName" type="xs:string"/>
+    <xs:element name="EntityInstanceReference" type="xs:string"/>
+    <xs:element name="EntityId1" type="xs:string"/>
+    <xs:element name="EntityId2" type="xs:string"/>
+    <xs:element name="EntityId3" type="xs:string"/>
+    <xs:element name="EntityId4" type="xs:string"/>
+    <xs:element name="EntityId5" type="xs:string"/>
+    <xs:element name="Terms">
+      <xs:complexType>
+        <xs:sequence>
+          <xs:element ref="pc:TermInfo" minOccurs="0" maxOccurs="unbounded"/>
+        </xs:sequence>
+      </xs:complexType>
+    </xs:element>
+    <xs:element name="TermInfo">
+      <xs:complexType>
+        <xs:sequence>
+          <xs:element ref="pc:TermName" minOccurs="0"/>
+          <xs:element ref="pc:TermId" minOccurs="0"/>
+        </xs:sequence>
+      </xs:complexType>
+    </xs:element>
+    <xs:element name="TermName" type="xs:string"/>
+    <xs:element name="TermId" type="xs:string"/>
+  </xs:schema>
+</ct:contentTypeSchema>
+</file>
+
+<file path=customXml/item3.xml><?xml version="1.0" encoding="utf-8"?>
+<?mso-contentType ?>
+<FormTemplates xmlns="http://schemas.microsoft.com/sharepoint/v3/contenttype/forms">
+  <Display>DocumentLibraryForm</Display>
+  <Edit>DocumentLibraryForm</Edit>
+  <New>DocumentLibraryForm</New>
+</FormTemplates>
+</file>
+
+<file path=customXml/item4.xml><?xml version="1.0" encoding="utf-8"?>
 <b:Sources xmlns:b="http://schemas.openxmlformats.org/officeDocument/2006/bibliography" xmlns="http://schemas.openxmlformats.org/officeDocument/2006/bibliography" SelectedStyle="\APASixthEditionOfficeOnline.xsl" StyleName="APA" Version="6"/>
 </file>
 
 <file path=customXml/itemProps1.xml><?xml version="1.0" encoding="utf-8"?>
+<ds:datastoreItem xmlns:ds="http://schemas.openxmlformats.org/officeDocument/2006/customXml" ds:itemID="{CD81AB7A-7F90-4B17-8A77-38689D4FA166}">
+  <ds:schemaRefs>
+    <ds:schemaRef ds:uri="http://purl.org/dc/terms/"/>
+    <ds:schemaRef ds:uri="http://schemas.openxmlformats.org/package/2006/metadata/core-properties"/>
+    <ds:schemaRef ds:uri="http://schemas.microsoft.com/office/2006/documentManagement/types"/>
+    <ds:schemaRef ds:uri="848f32c6-532c-41db-ab8a-3cfdd27e926a"/>
+    <ds:schemaRef ds:uri="http://purl.org/dc/elements/1.1/"/>
+    <ds:schemaRef ds:uri="http://schemas.microsoft.com/office/2006/metadata/properties"/>
+    <ds:schemaRef ds:uri="60800fda-8e6e-46b5-93b8-fb35fdcd086d"/>
+    <ds:schemaRef ds:uri="http://schemas.microsoft.com/office/infopath/2007/PartnerControls"/>
+    <ds:schemaRef ds:uri="http://www.w3.org/XML/1998/namespace"/>
+    <ds:schemaRef ds:uri="http://purl.org/dc/dcmitype/"/>
+  </ds:schemaRefs>
+</ds:datastoreItem>
+</file>
+
+<file path=customXml/itemProps2.xml><?xml version="1.0" encoding="utf-8"?>
+<ds:datastoreItem xmlns:ds="http://schemas.openxmlformats.org/officeDocument/2006/customXml" ds:itemID="{5B8A5C87-0C02-4DAE-80A6-260F8041574D}">
+  <ds:schemaRefs>
+    <ds:schemaRef ds:uri="http://schemas.microsoft.com/office/2006/metadata/contentType"/>
+    <ds:schemaRef ds:uri="http://schemas.microsoft.com/office/2006/metadata/properties/metaAttributes"/>
+    <ds:schemaRef ds:uri="http://www.w3.org/2001/XMLSchema"/>
+    <ds:schemaRef ds:uri="http://schemas.microsoft.com/office/2006/metadata/properties"/>
+    <ds:schemaRef ds:uri="848f32c6-532c-41db-ab8a-3cfdd27e926a"/>
+    <ds:schemaRef ds:uri="60800fda-8e6e-46b5-93b8-fb35fdcd086d"/>
+    <ds:schemaRef ds:uri="http://schemas.microsoft.com/office/2006/documentManagement/types"/>
+    <ds:schemaRef ds:uri="http://schemas.microsoft.com/office/infopath/2007/PartnerControls"/>
+    <ds:schemaRef ds:uri="http://schemas.openxmlformats.org/package/2006/metadata/core-properties"/>
+    <ds:schemaRef ds:uri="http://purl.org/dc/elements/1.1/"/>
+    <ds:schemaRef ds:uri="http://purl.org/dc/terms/"/>
+    <ds:schemaRef ds:uri="http://schemas.microsoft.com/internal/obd"/>
+  </ds:schemaRefs>
+</ds:datastoreItem>
+</file>
+
+<file path=customXml/itemProps3.xml><?xml version="1.0" encoding="utf-8"?>
+<ds:datastoreItem xmlns:ds="http://schemas.openxmlformats.org/officeDocument/2006/customXml" ds:itemID="{261C3C94-5709-4382-A9A4-18AE3049C084}">
+  <ds:schemaRefs>
+    <ds:schemaRef ds:uri="http://schemas.microsoft.com/sharepoint/v3/contenttype/forms"/>
+  </ds:schemaRefs>
+</ds:datastoreItem>
+</file>
+
+<file path=customXml/itemProps4.xml><?xml version="1.0" encoding="utf-8"?>
 <ds:datastoreItem xmlns:ds="http://schemas.openxmlformats.org/officeDocument/2006/customXml" ds:itemID="{9F6C6FAD-21F8-40FE-8BBE-6DE3B0C814C0}">
   <ds:schemaRefs>
     <ds:schemaRef ds:uri="http://schemas.openxmlformats.org/officeDocument/2006/bibliography"/>

</xml_diff>